<commit_message>
modified v4 hopefully fix
</commit_message>
<xml_diff>
--- a/Data Documentation/ITRC Data Documentation v 1.0.docx
+++ b/Data Documentation/ITRC Data Documentation v 1.0.docx
@@ -105,7 +105,7 @@
           </mc:Choice>
           <mc:Fallback>
             <w:pict>
-              <v:line w14:anchorId="74574EF6" id="Straight Connector 2" o:spid="_x0000_s1026" style="position:absolute;flip:y;z-index:251659264;visibility:visible;mso-wrap-style:square;mso-width-percent:0;mso-height-percent:0;mso-wrap-distance-left:9pt;mso-wrap-distance-top:0;mso-wrap-distance-right:9pt;mso-wrap-distance-bottom:0;mso-position-horizontal:absolute;mso-position-horizontal-relative:text;mso-position-vertical:absolute;mso-position-vertical-relative:text;mso-width-percent:0;mso-height-percent:0;mso-width-relative:page;mso-height-relative:page" from="19.65pt,9pt" to="464.1pt,9pt" o:gfxdata="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" strokeweight="3pt">
+              <v:line w14:anchorId="56DCF82C" id="Straight Connector 2" o:spid="_x0000_s1026" style="position:absolute;flip:y;z-index:251659264;visibility:visible;mso-wrap-style:square;mso-width-percent:0;mso-height-percent:0;mso-wrap-distance-left:9pt;mso-wrap-distance-top:0;mso-wrap-distance-right:9pt;mso-wrap-distance-bottom:0;mso-position-horizontal:absolute;mso-position-horizontal-relative:text;mso-position-vertical:absolute;mso-position-vertical-relative:text;mso-width-percent:0;mso-height-percent:0;mso-width-relative:page;mso-height-relative:page" from="19.65pt,9pt" to="464.1pt,9pt" o:gfxdata="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" strokeweight="3pt">
                 <v:stroke linestyle="thinThin"/>
               </v:line>
             </w:pict>
@@ -304,7 +304,7 @@
           </mc:Choice>
           <mc:Fallback>
             <w:pict>
-              <v:line w14:anchorId="67C3B365" id="Straight Connector 1" o:spid="_x0000_s1026" style="position:absolute;flip:y;z-index:251660288;visibility:visible;mso-wrap-style:square;mso-width-percent:0;mso-height-percent:0;mso-wrap-distance-left:9pt;mso-wrap-distance-top:0;mso-wrap-distance-right:9pt;mso-wrap-distance-bottom:0;mso-position-horizontal:absolute;mso-position-horizontal-relative:text;mso-position-vertical:absolute;mso-position-vertical-relative:text;mso-width-percent:0;mso-height-percent:0;mso-width-relative:page;mso-height-relative:page" from="19.95pt,.05pt" to="464.4pt,.05pt" o:gfxdata="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" strokeweight="3pt">
+              <v:line w14:anchorId="62181F15" id="Straight Connector 1" o:spid="_x0000_s1026" style="position:absolute;flip:y;z-index:251660288;visibility:visible;mso-wrap-style:square;mso-width-percent:0;mso-height-percent:0;mso-wrap-distance-left:9pt;mso-wrap-distance-top:0;mso-wrap-distance-right:9pt;mso-wrap-distance-bottom:0;mso-position-horizontal:absolute;mso-position-horizontal-relative:text;mso-position-vertical:absolute;mso-position-vertical-relative:text;mso-width-percent:0;mso-height-percent:0;mso-width-relative:page;mso-height-relative:page" from="19.95pt,.05pt" to="464.4pt,.05pt" o:gfxdata="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" strokeweight="3pt">
                 <v:stroke linestyle="thinThin"/>
               </v:line>
             </w:pict>
@@ -6686,23 +6686,7 @@
           <w:sz w:val="24"/>
           <w:szCs w:val="24"/>
         </w:rPr>
-        <w:t xml:space="preserve"> </w:t>
-      </w:r>
-      <w:r>
-        <w:rPr>
-          <w:rFonts w:ascii="Times New Roman" w:hAnsi="Times New Roman" w:cs="Times New Roman"/>
-          <w:sz w:val="24"/>
-          <w:szCs w:val="24"/>
-        </w:rPr>
-        <w:t>This probes will collect all of Wi-Fi information which is near with user</w:t>
-      </w:r>
-      <w:r>
-        <w:rPr>
-          <w:rFonts w:ascii="Times New Roman" w:hAnsi="Times New Roman" w:cs="Times New Roman"/>
-          <w:sz w:val="24"/>
-          <w:szCs w:val="24"/>
-        </w:rPr>
-        <w:t>.</w:t>
+        <w:t xml:space="preserve"> This probes will collect all of Wi-Fi information which is near with user.</w:t>
       </w:r>
       <w:r>
         <w:rPr>
@@ -7630,6 +7614,73 @@
         <w:t>Historical Data</w:t>
       </w:r>
       <w:bookmarkEnd w:id="8"/>
+    </w:p>
+    <w:p>
+      <w:pPr>
+        <w:jc w:val="both"/>
+        <w:rPr>
+          <w:rFonts w:ascii="Times New Roman" w:hAnsi="Times New Roman" w:cs="Times New Roman"/>
+          <w:sz w:val="24"/>
+          <w:szCs w:val="24"/>
+        </w:rPr>
+      </w:pPr>
+      <w:r>
+        <w:rPr>
+          <w:rFonts w:ascii="Times New Roman" w:hAnsi="Times New Roman" w:cs="Times New Roman"/>
+          <w:sz w:val="24"/>
+          <w:szCs w:val="24"/>
+        </w:rPr>
+        <w:t>Table 3.shows the table of historical data. The table contain four columns, _id is automatically generated by database engine, name means the name of probes (sensors), timestamp column is time when system store the data to the phone’s storage, and value is the value that returned from the sensors.</w:t>
+      </w:r>
+      <w:r>
+        <w:rPr>
+          <w:rFonts w:ascii="Times New Roman" w:hAnsi="Times New Roman" w:cs="Times New Roman"/>
+          <w:sz w:val="24"/>
+          <w:szCs w:val="24"/>
+        </w:rPr>
+        <w:t xml:space="preserve"> Historical data are the call log data, SMS log, the list of installed application in user’s smartphone, user’s smartphone device (hardware) info,</w:t>
+      </w:r>
+      <w:r>
+        <w:rPr>
+          <w:rFonts w:ascii="Times New Roman" w:hAnsi="Times New Roman" w:cs="Times New Roman"/>
+          <w:sz w:val="24"/>
+          <w:szCs w:val="24"/>
+        </w:rPr>
+        <w:t xml:space="preserve"> b</w:t>
+      </w:r>
+      <w:r>
+        <w:rPr>
+          <w:rFonts w:ascii="Times New Roman" w:hAnsi="Times New Roman" w:cs="Times New Roman"/>
+          <w:sz w:val="24"/>
+          <w:szCs w:val="24"/>
+        </w:rPr>
+        <w:t xml:space="preserve">ookmark in smartphone browser, Log search (history) in smartphone browser, and contact in user’s smartphone. </w:t>
+      </w:r>
+    </w:p>
+    <w:p>
+      <w:pPr>
+        <w:rPr>
+          <w:rFonts w:ascii="Times New Roman" w:hAnsi="Times New Roman" w:cs="Times New Roman"/>
+          <w:sz w:val="24"/>
+          <w:szCs w:val="24"/>
+        </w:rPr>
+      </w:pPr>
+      <w:r>
+        <w:rPr>
+          <w:rFonts w:ascii="Times New Roman" w:hAnsi="Times New Roman" w:cs="Times New Roman"/>
+          <w:sz w:val="24"/>
+          <w:szCs w:val="24"/>
+        </w:rPr>
+        <w:t xml:space="preserve">To protect user privacy we use SHA to hash the privacy information such as user name in contact, phone number, name of caller, and etc. </w:t>
+      </w:r>
+      <w:r>
+        <w:rPr>
+          <w:rFonts w:ascii="Times New Roman" w:hAnsi="Times New Roman" w:cs="Times New Roman"/>
+          <w:sz w:val="24"/>
+          <w:szCs w:val="24"/>
+        </w:rPr>
+        <w:br w:type="page"/>
+      </w:r>
     </w:p>
     <w:p>
       <w:pPr>
@@ -8306,31 +8357,32 @@
       </w:pPr>
       <w:bookmarkStart w:id="9" w:name="_Toc411980872"/>
       <w:r>
-        <w:lastRenderedPageBreak/>
         <w:t>Call Log Probe</w:t>
       </w:r>
       <w:bookmarkEnd w:id="9"/>
     </w:p>
     <w:p>
       <w:pPr>
-        <w:rPr>
-          <w:rFonts w:ascii="Times New Roman" w:hAnsi="Times New Roman" w:cs="Times New Roman"/>
-          <w:sz w:val="24"/>
-          <w:szCs w:val="24"/>
-        </w:rPr>
-      </w:pPr>
-      <w:r>
-        <w:rPr>
-          <w:rFonts w:ascii="Times New Roman" w:hAnsi="Times New Roman" w:cs="Times New Roman"/>
-          <w:sz w:val="24"/>
-          <w:szCs w:val="24"/>
-        </w:rPr>
-        <w:t>Asdasd</w:t>
+        <w:jc w:val="both"/>
+        <w:rPr>
+          <w:rFonts w:ascii="Times New Roman" w:hAnsi="Times New Roman" w:cs="Times New Roman"/>
+          <w:sz w:val="24"/>
+          <w:szCs w:val="24"/>
+        </w:rPr>
+      </w:pPr>
+      <w:r>
+        <w:rPr>
+          <w:rFonts w:ascii="Times New Roman" w:hAnsi="Times New Roman" w:cs="Times New Roman"/>
+          <w:sz w:val="24"/>
+          <w:szCs w:val="24"/>
+        </w:rPr>
+        <w:t>The data from Call log probes looks like:</w:t>
       </w:r>
     </w:p>
     <w:p>
       <w:pPr>
         <w:spacing w:before="100" w:after="0" w:line="216" w:lineRule="auto"/>
+        <w:jc w:val="both"/>
         <w:rPr>
           <w:rFonts w:ascii="Times New Roman" w:eastAsia="Times New Roman" w:hAnsi="Times New Roman" w:cs="Times New Roman"/>
           <w:color w:val="2E74B5" w:themeColor="accent1" w:themeShade="BF"/>
@@ -8351,15 +8403,37 @@
     </w:p>
     <w:p>
       <w:pPr>
-        <w:rPr>
-          <w:rFonts w:ascii="Times New Roman" w:hAnsi="Times New Roman" w:cs="Times New Roman"/>
-          <w:sz w:val="24"/>
-          <w:szCs w:val="24"/>
-        </w:rPr>
-      </w:pPr>
-    </w:p>
-    <w:p>
-      <w:pPr>
+        <w:spacing w:before="100" w:after="0" w:line="216" w:lineRule="auto"/>
+        <w:jc w:val="both"/>
+        <w:rPr>
+          <w:rFonts w:ascii="Times New Roman" w:eastAsia="Times New Roman" w:hAnsi="Times New Roman" w:cs="Times New Roman"/>
+          <w:color w:val="2E74B5" w:themeColor="accent1" w:themeShade="BF"/>
+          <w:sz w:val="20"/>
+          <w:szCs w:val="20"/>
+        </w:rPr>
+      </w:pPr>
+    </w:p>
+    <w:p>
+      <w:pPr>
+        <w:jc w:val="both"/>
+        <w:rPr>
+          <w:rFonts w:ascii="Times New Roman" w:hAnsi="Times New Roman" w:cs="Times New Roman"/>
+          <w:sz w:val="24"/>
+          <w:szCs w:val="24"/>
+        </w:rPr>
+      </w:pPr>
+      <w:r>
+        <w:rPr>
+          <w:rFonts w:ascii="Times New Roman" w:hAnsi="Times New Roman" w:cs="Times New Roman"/>
+          <w:sz w:val="24"/>
+          <w:szCs w:val="24"/>
+        </w:rPr>
+        <w:t xml:space="preserve">We have 7 couple of JSON keys and values, date is the date when user call (incoming/outgoing) the date in UNIX timestamp format, duration is the duration of user when he/she make call, name and number are hashed, timestamp, and type. The value of type explained below: </w:t>
+      </w:r>
+    </w:p>
+    <w:p>
+      <w:pPr>
+        <w:jc w:val="both"/>
         <w:rPr>
           <w:rFonts w:ascii="Times New Roman" w:hAnsi="Times New Roman" w:cs="Times New Roman"/>
           <w:sz w:val="24"/>
@@ -8382,6 +8456,7 @@
           <w:ilvl w:val="0"/>
           <w:numId w:val="13"/>
         </w:numPr>
+        <w:jc w:val="both"/>
         <w:rPr>
           <w:rFonts w:ascii="Times New Roman" w:hAnsi="Times New Roman" w:cs="Times New Roman"/>
           <w:sz w:val="24"/>
@@ -8404,6 +8479,7 @@
           <w:ilvl w:val="0"/>
           <w:numId w:val="13"/>
         </w:numPr>
+        <w:jc w:val="both"/>
         <w:rPr>
           <w:rFonts w:ascii="Times New Roman" w:hAnsi="Times New Roman" w:cs="Times New Roman"/>
           <w:sz w:val="24"/>
@@ -8426,6 +8502,7 @@
           <w:ilvl w:val="0"/>
           <w:numId w:val="13"/>
         </w:numPr>
+        <w:jc w:val="both"/>
         <w:rPr>
           <w:rFonts w:ascii="Times New Roman" w:hAnsi="Times New Roman" w:cs="Times New Roman"/>
           <w:sz w:val="24"/>
@@ -8454,24 +8531,26 @@
     </w:p>
     <w:p>
       <w:pPr>
-        <w:rPr>
-          <w:rFonts w:ascii="Times New Roman" w:hAnsi="Times New Roman" w:cs="Times New Roman"/>
-          <w:sz w:val="24"/>
-          <w:szCs w:val="24"/>
-        </w:rPr>
-      </w:pPr>
-      <w:r>
-        <w:rPr>
-          <w:rFonts w:ascii="Times New Roman" w:hAnsi="Times New Roman" w:cs="Times New Roman"/>
-          <w:sz w:val="24"/>
-          <w:szCs w:val="24"/>
-        </w:rPr>
-        <w:t>Asa</w:t>
+        <w:jc w:val="both"/>
+        <w:rPr>
+          <w:rFonts w:ascii="Times New Roman" w:hAnsi="Times New Roman" w:cs="Times New Roman"/>
+          <w:sz w:val="24"/>
+          <w:szCs w:val="24"/>
+        </w:rPr>
+      </w:pPr>
+      <w:r>
+        <w:rPr>
+          <w:rFonts w:ascii="Times New Roman" w:hAnsi="Times New Roman" w:cs="Times New Roman"/>
+          <w:sz w:val="24"/>
+          <w:szCs w:val="24"/>
+        </w:rPr>
+        <w:t>The returned data from user’s smartphone of the SMS log probes looks like:</w:t>
       </w:r>
     </w:p>
     <w:p>
       <w:pPr>
         <w:spacing w:before="100" w:after="0" w:line="216" w:lineRule="auto"/>
+        <w:jc w:val="both"/>
         <w:rPr>
           <w:rFonts w:ascii="Times New Roman" w:eastAsia="Times New Roman" w:hAnsi="Times New Roman" w:cs="Times New Roman"/>
           <w:color w:val="2E74B5" w:themeColor="accent1" w:themeShade="BF"/>
@@ -8487,20 +8566,115 @@
           <w:sz w:val="20"/>
           <w:szCs w:val="20"/>
         </w:rPr>
-        <w:t>{"address":"0216441066","body":"{\"ONE_WAY_HASH\":\"c1f3942137da1fca36554d6c0f0dc8cd1d42e7a3\"}","body-byte-len":90,"body-token-byte-len":"3-52-16-16-","body-token-count":4,"date":1403316814524,"read":true,"thread_id":215,"timestamp":1403316814.524,"type":1}</w:t>
-      </w:r>
-    </w:p>
-    <w:p>
-      <w:pPr>
-        <w:rPr>
-          <w:rFonts w:ascii="Times New Roman" w:hAnsi="Times New Roman" w:cs="Times New Roman"/>
-          <w:sz w:val="24"/>
-          <w:szCs w:val="24"/>
-        </w:rPr>
-      </w:pPr>
-    </w:p>
-    <w:p>
-      <w:pPr>
+        <w:t>{"address":"</w:t>
+      </w:r>
+      <w:r>
+        <w:rPr>
+          <w:rFonts w:ascii="Courier New" w:eastAsia="Times New Roman" w:hAnsi="Courier New" w:cs="Courier New"/>
+          <w:color w:val="2E74B5" w:themeColor="accent1" w:themeShade="BF"/>
+          <w:kern w:val="24"/>
+          <w:sz w:val="20"/>
+          <w:szCs w:val="20"/>
+        </w:rPr>
+        <w:t>dad42137da1fcasdsaga</w:t>
+      </w:r>
+      <w:r>
+        <w:rPr>
+          <w:rFonts w:ascii="Courier New" w:eastAsia="Times New Roman" w:hAnsi="Courier New" w:cs="Courier New"/>
+          <w:color w:val="2E74B5" w:themeColor="accent1" w:themeShade="BF"/>
+          <w:kern w:val="24"/>
+          <w:sz w:val="20"/>
+          <w:szCs w:val="20"/>
+        </w:rPr>
+        <w:t>54d6c0f0dc8cd1d42e7a3</w:t>
+      </w:r>
+      <w:r>
+        <w:rPr>
+          <w:rFonts w:ascii="Courier New" w:eastAsia="Times New Roman" w:hAnsi="Courier New" w:cs="Courier New"/>
+          <w:color w:val="2E74B5" w:themeColor="accent1" w:themeShade="BF"/>
+          <w:kern w:val="24"/>
+          <w:sz w:val="20"/>
+          <w:szCs w:val="20"/>
+        </w:rPr>
+        <w:t>","body":"{\"ONE_WAY_HASH\":\"c1f3942137da1fca36554d6c0f0dc8cd1d42e7a3\"}","body-byte-len":90,"body-token-byte-len":"3-52-16-16-","body-token-count":4,"date":1403316814524,"read":true,"thread_id":215,"timestamp":1403316814.524,"type":1}</w:t>
+      </w:r>
+    </w:p>
+    <w:p>
+      <w:pPr>
+        <w:spacing w:before="100" w:after="0" w:line="216" w:lineRule="auto"/>
+        <w:jc w:val="both"/>
+        <w:rPr>
+          <w:rFonts w:ascii="Times New Roman" w:eastAsia="Times New Roman" w:hAnsi="Times New Roman" w:cs="Times New Roman"/>
+          <w:color w:val="2E74B5" w:themeColor="accent1" w:themeShade="BF"/>
+          <w:sz w:val="20"/>
+          <w:szCs w:val="20"/>
+        </w:rPr>
+      </w:pPr>
+    </w:p>
+    <w:p>
+      <w:pPr>
+        <w:jc w:val="both"/>
+        <w:rPr>
+          <w:rFonts w:ascii="Times New Roman" w:hAnsi="Times New Roman" w:cs="Times New Roman"/>
+          <w:sz w:val="24"/>
+          <w:szCs w:val="24"/>
+        </w:rPr>
+      </w:pPr>
+      <w:r>
+        <w:rPr>
+          <w:rFonts w:ascii="Times New Roman" w:hAnsi="Times New Roman" w:cs="Times New Roman"/>
+          <w:sz w:val="24"/>
+          <w:szCs w:val="24"/>
+        </w:rPr>
+        <w:t xml:space="preserve">Similar with call log, the address, body text are hashed because this information is related to user privacy. </w:t>
+      </w:r>
+      <w:r>
+        <w:rPr>
+          <w:rFonts w:ascii="Times New Roman" w:hAnsi="Times New Roman" w:cs="Times New Roman"/>
+          <w:sz w:val="24"/>
+          <w:szCs w:val="24"/>
+        </w:rPr>
+        <w:t xml:space="preserve">Even though we encrypted some of information but we do not lose the pattern of information. If the address (phone number) is same the output of SHA hash also same. In this probe, we also collect the pattern of body token count, </w:t>
+      </w:r>
+      <w:r>
+        <w:rPr>
+          <w:rFonts w:ascii="Times New Roman" w:hAnsi="Times New Roman" w:cs="Times New Roman"/>
+          <w:sz w:val="24"/>
+          <w:szCs w:val="24"/>
+        </w:rPr>
+        <w:t xml:space="preserve">based on that data we know the length of message, the number of letters in each words, and etc. </w:t>
+      </w:r>
+      <w:r>
+        <w:rPr>
+          <w:rFonts w:ascii="Times New Roman" w:hAnsi="Times New Roman" w:cs="Times New Roman"/>
+          <w:sz w:val="24"/>
+          <w:szCs w:val="24"/>
+        </w:rPr>
+        <w:t xml:space="preserve"> </w:t>
+      </w:r>
+    </w:p>
+    <w:p>
+      <w:pPr>
+        <w:jc w:val="both"/>
+        <w:rPr>
+          <w:rFonts w:ascii="Times New Roman" w:hAnsi="Times New Roman" w:cs="Times New Roman"/>
+          <w:sz w:val="24"/>
+          <w:szCs w:val="24"/>
+        </w:rPr>
+      </w:pPr>
+      <w:r>
+        <w:rPr>
+          <w:rFonts w:ascii="Times New Roman" w:hAnsi="Times New Roman" w:cs="Times New Roman"/>
+          <w:sz w:val="24"/>
+          <w:szCs w:val="24"/>
+        </w:rPr>
+        <w:lastRenderedPageBreak/>
+        <w:t>In SMS log probes data we have key “type”, the meaning of type value explained below:</w:t>
+      </w:r>
+    </w:p>
+    <w:p>
+      <w:pPr>
+        <w:jc w:val="both"/>
         <w:rPr>
           <w:rFonts w:ascii="Times New Roman" w:hAnsi="Times New Roman" w:cs="Times New Roman"/>
           <w:sz w:val="24"/>
@@ -8523,6 +8697,7 @@
           <w:ilvl w:val="0"/>
           <w:numId w:val="14"/>
         </w:numPr>
+        <w:jc w:val="both"/>
         <w:rPr>
           <w:rFonts w:ascii="Times New Roman" w:hAnsi="Times New Roman" w:cs="Times New Roman"/>
           <w:sz w:val="24"/>
@@ -8545,27 +8720,20 @@
           <w:ilvl w:val="0"/>
           <w:numId w:val="14"/>
         </w:numPr>
-        <w:rPr>
-          <w:rFonts w:ascii="Times New Roman" w:hAnsi="Times New Roman" w:cs="Times New Roman"/>
-          <w:sz w:val="24"/>
-          <w:szCs w:val="24"/>
-        </w:rPr>
-      </w:pPr>
-      <w:r>
-        <w:rPr>
-          <w:rFonts w:ascii="Times New Roman" w:hAnsi="Times New Roman" w:cs="Times New Roman"/>
-          <w:sz w:val="24"/>
-          <w:szCs w:val="24"/>
-        </w:rPr>
-        <w:t>MESSAGE_TYPE_</w:t>
-      </w:r>
-      <w:r>
-        <w:rPr>
-          <w:rFonts w:ascii="Times New Roman" w:hAnsi="Times New Roman" w:cs="Times New Roman"/>
-          <w:sz w:val="24"/>
-          <w:szCs w:val="24"/>
-        </w:rPr>
-        <w:t>INBOX =1</w:t>
+        <w:jc w:val="both"/>
+        <w:rPr>
+          <w:rFonts w:ascii="Times New Roman" w:hAnsi="Times New Roman" w:cs="Times New Roman"/>
+          <w:sz w:val="24"/>
+          <w:szCs w:val="24"/>
+        </w:rPr>
+      </w:pPr>
+      <w:r>
+        <w:rPr>
+          <w:rFonts w:ascii="Times New Roman" w:hAnsi="Times New Roman" w:cs="Times New Roman"/>
+          <w:sz w:val="24"/>
+          <w:szCs w:val="24"/>
+        </w:rPr>
+        <w:t>MESSAGE_TYPE_INBOX =1</w:t>
       </w:r>
     </w:p>
     <w:p>
@@ -8575,27 +8743,20 @@
           <w:ilvl w:val="0"/>
           <w:numId w:val="14"/>
         </w:numPr>
-        <w:rPr>
-          <w:rFonts w:ascii="Times New Roman" w:hAnsi="Times New Roman" w:cs="Times New Roman"/>
-          <w:sz w:val="24"/>
-          <w:szCs w:val="24"/>
-        </w:rPr>
-      </w:pPr>
-      <w:r>
-        <w:rPr>
-          <w:rFonts w:ascii="Times New Roman" w:hAnsi="Times New Roman" w:cs="Times New Roman"/>
-          <w:sz w:val="24"/>
-          <w:szCs w:val="24"/>
-        </w:rPr>
-        <w:t>MESSAGE_TYPE_</w:t>
-      </w:r>
-      <w:r>
-        <w:rPr>
-          <w:rFonts w:ascii="Times New Roman" w:hAnsi="Times New Roman" w:cs="Times New Roman"/>
-          <w:sz w:val="24"/>
-          <w:szCs w:val="24"/>
-        </w:rPr>
-        <w:t>SENT =2</w:t>
+        <w:jc w:val="both"/>
+        <w:rPr>
+          <w:rFonts w:ascii="Times New Roman" w:hAnsi="Times New Roman" w:cs="Times New Roman"/>
+          <w:sz w:val="24"/>
+          <w:szCs w:val="24"/>
+        </w:rPr>
+      </w:pPr>
+      <w:r>
+        <w:rPr>
+          <w:rFonts w:ascii="Times New Roman" w:hAnsi="Times New Roman" w:cs="Times New Roman"/>
+          <w:sz w:val="24"/>
+          <w:szCs w:val="24"/>
+        </w:rPr>
+        <w:t>MESSAGE_TYPE_SENT =2</w:t>
       </w:r>
     </w:p>
     <w:p>
@@ -8605,27 +8766,20 @@
           <w:ilvl w:val="0"/>
           <w:numId w:val="14"/>
         </w:numPr>
-        <w:rPr>
-          <w:rFonts w:ascii="Times New Roman" w:hAnsi="Times New Roman" w:cs="Times New Roman"/>
-          <w:sz w:val="24"/>
-          <w:szCs w:val="24"/>
-        </w:rPr>
-      </w:pPr>
-      <w:r>
-        <w:rPr>
-          <w:rFonts w:ascii="Times New Roman" w:hAnsi="Times New Roman" w:cs="Times New Roman"/>
-          <w:sz w:val="24"/>
-          <w:szCs w:val="24"/>
-        </w:rPr>
-        <w:t>MESSAGE_TYPE_</w:t>
-      </w:r>
-      <w:r>
-        <w:rPr>
-          <w:rFonts w:ascii="Times New Roman" w:hAnsi="Times New Roman" w:cs="Times New Roman"/>
-          <w:sz w:val="24"/>
-          <w:szCs w:val="24"/>
-        </w:rPr>
-        <w:t>DRAFT =3</w:t>
+        <w:jc w:val="both"/>
+        <w:rPr>
+          <w:rFonts w:ascii="Times New Roman" w:hAnsi="Times New Roman" w:cs="Times New Roman"/>
+          <w:sz w:val="24"/>
+          <w:szCs w:val="24"/>
+        </w:rPr>
+      </w:pPr>
+      <w:r>
+        <w:rPr>
+          <w:rFonts w:ascii="Times New Roman" w:hAnsi="Times New Roman" w:cs="Times New Roman"/>
+          <w:sz w:val="24"/>
+          <w:szCs w:val="24"/>
+        </w:rPr>
+        <w:t>MESSAGE_TYPE_DRAFT =3</w:t>
       </w:r>
     </w:p>
     <w:p>
@@ -8635,27 +8789,20 @@
           <w:ilvl w:val="0"/>
           <w:numId w:val="14"/>
         </w:numPr>
-        <w:rPr>
-          <w:rFonts w:ascii="Times New Roman" w:hAnsi="Times New Roman" w:cs="Times New Roman"/>
-          <w:sz w:val="24"/>
-          <w:szCs w:val="24"/>
-        </w:rPr>
-      </w:pPr>
-      <w:r>
-        <w:rPr>
-          <w:rFonts w:ascii="Times New Roman" w:hAnsi="Times New Roman" w:cs="Times New Roman"/>
-          <w:sz w:val="24"/>
-          <w:szCs w:val="24"/>
-        </w:rPr>
-        <w:t>MESSAGE_TYPE_</w:t>
-      </w:r>
-      <w:r>
-        <w:rPr>
-          <w:rFonts w:ascii="Times New Roman" w:hAnsi="Times New Roman" w:cs="Times New Roman"/>
-          <w:sz w:val="24"/>
-          <w:szCs w:val="24"/>
-        </w:rPr>
-        <w:t>OUTBOX =4</w:t>
+        <w:jc w:val="both"/>
+        <w:rPr>
+          <w:rFonts w:ascii="Times New Roman" w:hAnsi="Times New Roman" w:cs="Times New Roman"/>
+          <w:sz w:val="24"/>
+          <w:szCs w:val="24"/>
+        </w:rPr>
+      </w:pPr>
+      <w:r>
+        <w:rPr>
+          <w:rFonts w:ascii="Times New Roman" w:hAnsi="Times New Roman" w:cs="Times New Roman"/>
+          <w:sz w:val="24"/>
+          <w:szCs w:val="24"/>
+        </w:rPr>
+        <w:t>MESSAGE_TYPE_OUTBOX =4</w:t>
       </w:r>
     </w:p>
     <w:p>
@@ -8665,27 +8812,20 @@
           <w:ilvl w:val="0"/>
           <w:numId w:val="14"/>
         </w:numPr>
-        <w:rPr>
-          <w:rFonts w:ascii="Times New Roman" w:hAnsi="Times New Roman" w:cs="Times New Roman"/>
-          <w:sz w:val="24"/>
-          <w:szCs w:val="24"/>
-        </w:rPr>
-      </w:pPr>
-      <w:r>
-        <w:rPr>
-          <w:rFonts w:ascii="Times New Roman" w:hAnsi="Times New Roman" w:cs="Times New Roman"/>
-          <w:sz w:val="24"/>
-          <w:szCs w:val="24"/>
-        </w:rPr>
-        <w:t>MESSAGE_TYPE_</w:t>
-      </w:r>
-      <w:r>
-        <w:rPr>
-          <w:rFonts w:ascii="Times New Roman" w:hAnsi="Times New Roman" w:cs="Times New Roman"/>
-          <w:sz w:val="24"/>
-          <w:szCs w:val="24"/>
-        </w:rPr>
-        <w:t>FAILED =5</w:t>
+        <w:jc w:val="both"/>
+        <w:rPr>
+          <w:rFonts w:ascii="Times New Roman" w:hAnsi="Times New Roman" w:cs="Times New Roman"/>
+          <w:sz w:val="24"/>
+          <w:szCs w:val="24"/>
+        </w:rPr>
+      </w:pPr>
+      <w:r>
+        <w:rPr>
+          <w:rFonts w:ascii="Times New Roman" w:hAnsi="Times New Roman" w:cs="Times New Roman"/>
+          <w:sz w:val="24"/>
+          <w:szCs w:val="24"/>
+        </w:rPr>
+        <w:t>MESSAGE_TYPE_FAILED =5</w:t>
       </w:r>
     </w:p>
     <w:p>
@@ -8695,31 +8835,43 @@
           <w:ilvl w:val="0"/>
           <w:numId w:val="14"/>
         </w:numPr>
-        <w:rPr>
-          <w:rFonts w:ascii="Times New Roman" w:hAnsi="Times New Roman" w:cs="Times New Roman"/>
-          <w:sz w:val="24"/>
-          <w:szCs w:val="24"/>
-        </w:rPr>
-      </w:pPr>
-      <w:r>
-        <w:rPr>
-          <w:rFonts w:ascii="Times New Roman" w:hAnsi="Times New Roman" w:cs="Times New Roman"/>
-          <w:sz w:val="24"/>
-          <w:szCs w:val="24"/>
-        </w:rPr>
-        <w:t>MESSAGE_TYPE_</w:t>
-      </w:r>
-      <w:r>
-        <w:rPr>
-          <w:rFonts w:ascii="Times New Roman" w:hAnsi="Times New Roman" w:cs="Times New Roman"/>
-          <w:sz w:val="24"/>
-          <w:szCs w:val="24"/>
-        </w:rPr>
-        <w:t>QUEUED =6</w:t>
-      </w:r>
-    </w:p>
-    <w:p>
-      <w:pPr>
+        <w:jc w:val="both"/>
+        <w:rPr>
+          <w:rFonts w:ascii="Times New Roman" w:hAnsi="Times New Roman" w:cs="Times New Roman"/>
+          <w:sz w:val="24"/>
+          <w:szCs w:val="24"/>
+        </w:rPr>
+      </w:pPr>
+      <w:r>
+        <w:rPr>
+          <w:rFonts w:ascii="Times New Roman" w:hAnsi="Times New Roman" w:cs="Times New Roman"/>
+          <w:sz w:val="24"/>
+          <w:szCs w:val="24"/>
+        </w:rPr>
+        <w:t>MESSAGE_TYPE_QUEUED =6</w:t>
+      </w:r>
+    </w:p>
+    <w:p>
+      <w:pPr>
+        <w:jc w:val="both"/>
+        <w:rPr>
+          <w:rFonts w:ascii="Times New Roman" w:hAnsi="Times New Roman" w:cs="Times New Roman"/>
+          <w:sz w:val="24"/>
+          <w:szCs w:val="24"/>
+        </w:rPr>
+      </w:pPr>
+      <w:r>
+        <w:rPr>
+          <w:rFonts w:ascii="Times New Roman" w:hAnsi="Times New Roman" w:cs="Times New Roman"/>
+          <w:sz w:val="24"/>
+          <w:szCs w:val="24"/>
+        </w:rPr>
+        <w:t>If the type message (SMS) is SENT, the data have key “status”, and the meaning of the value in key “status” explained below:</w:t>
+      </w:r>
+    </w:p>
+    <w:p>
+      <w:pPr>
+        <w:jc w:val="both"/>
         <w:rPr>
           <w:rFonts w:ascii="Times New Roman" w:hAnsi="Times New Roman" w:cs="Times New Roman"/>
           <w:sz w:val="24"/>
@@ -8742,6 +8894,7 @@
           <w:ilvl w:val="0"/>
           <w:numId w:val="15"/>
         </w:numPr>
+        <w:jc w:val="both"/>
         <w:rPr>
           <w:rFonts w:ascii="Times New Roman" w:hAnsi="Times New Roman" w:cs="Times New Roman"/>
           <w:sz w:val="24"/>
@@ -8764,27 +8917,20 @@
           <w:ilvl w:val="0"/>
           <w:numId w:val="15"/>
         </w:numPr>
-        <w:rPr>
-          <w:rFonts w:ascii="Times New Roman" w:hAnsi="Times New Roman" w:cs="Times New Roman"/>
-          <w:sz w:val="24"/>
-          <w:szCs w:val="24"/>
-        </w:rPr>
-      </w:pPr>
-      <w:r>
-        <w:rPr>
-          <w:rFonts w:ascii="Times New Roman" w:hAnsi="Times New Roman" w:cs="Times New Roman"/>
-          <w:sz w:val="24"/>
-          <w:szCs w:val="24"/>
-        </w:rPr>
-        <w:t>STATUS_</w:t>
-      </w:r>
-      <w:r>
-        <w:rPr>
-          <w:rFonts w:ascii="Times New Roman" w:hAnsi="Times New Roman" w:cs="Times New Roman"/>
-          <w:sz w:val="24"/>
-          <w:szCs w:val="24"/>
-        </w:rPr>
-        <w:t>COMPLETE =0</w:t>
+        <w:jc w:val="both"/>
+        <w:rPr>
+          <w:rFonts w:ascii="Times New Roman" w:hAnsi="Times New Roman" w:cs="Times New Roman"/>
+          <w:sz w:val="24"/>
+          <w:szCs w:val="24"/>
+        </w:rPr>
+      </w:pPr>
+      <w:r>
+        <w:rPr>
+          <w:rFonts w:ascii="Times New Roman" w:hAnsi="Times New Roman" w:cs="Times New Roman"/>
+          <w:sz w:val="24"/>
+          <w:szCs w:val="24"/>
+        </w:rPr>
+        <w:t>STATUS_COMPLETE =0</w:t>
       </w:r>
     </w:p>
     <w:p>
@@ -8794,27 +8940,20 @@
           <w:ilvl w:val="0"/>
           <w:numId w:val="15"/>
         </w:numPr>
-        <w:rPr>
-          <w:rFonts w:ascii="Times New Roman" w:hAnsi="Times New Roman" w:cs="Times New Roman"/>
-          <w:sz w:val="24"/>
-          <w:szCs w:val="24"/>
-        </w:rPr>
-      </w:pPr>
-      <w:r>
-        <w:rPr>
-          <w:rFonts w:ascii="Times New Roman" w:hAnsi="Times New Roman" w:cs="Times New Roman"/>
-          <w:sz w:val="24"/>
-          <w:szCs w:val="24"/>
-        </w:rPr>
-        <w:t>STATUS_</w:t>
-      </w:r>
-      <w:r>
-        <w:rPr>
-          <w:rFonts w:ascii="Times New Roman" w:hAnsi="Times New Roman" w:cs="Times New Roman"/>
-          <w:sz w:val="24"/>
-          <w:szCs w:val="24"/>
-        </w:rPr>
-        <w:t>PENDING =32</w:t>
+        <w:jc w:val="both"/>
+        <w:rPr>
+          <w:rFonts w:ascii="Times New Roman" w:hAnsi="Times New Roman" w:cs="Times New Roman"/>
+          <w:sz w:val="24"/>
+          <w:szCs w:val="24"/>
+        </w:rPr>
+      </w:pPr>
+      <w:r>
+        <w:rPr>
+          <w:rFonts w:ascii="Times New Roman" w:hAnsi="Times New Roman" w:cs="Times New Roman"/>
+          <w:sz w:val="24"/>
+          <w:szCs w:val="24"/>
+        </w:rPr>
+        <w:t>STATUS_PENDING =32</w:t>
       </w:r>
     </w:p>
     <w:p>
@@ -8824,27 +8963,20 @@
           <w:ilvl w:val="0"/>
           <w:numId w:val="15"/>
         </w:numPr>
-        <w:rPr>
-          <w:rFonts w:ascii="Times New Roman" w:hAnsi="Times New Roman" w:cs="Times New Roman"/>
-          <w:sz w:val="24"/>
-          <w:szCs w:val="24"/>
-        </w:rPr>
-      </w:pPr>
-      <w:r>
-        <w:rPr>
-          <w:rFonts w:ascii="Times New Roman" w:hAnsi="Times New Roman" w:cs="Times New Roman"/>
-          <w:sz w:val="24"/>
-          <w:szCs w:val="24"/>
-        </w:rPr>
-        <w:t>STATUS_</w:t>
-      </w:r>
-      <w:r>
-        <w:rPr>
-          <w:rFonts w:ascii="Times New Roman" w:hAnsi="Times New Roman" w:cs="Times New Roman"/>
-          <w:sz w:val="24"/>
-          <w:szCs w:val="24"/>
-        </w:rPr>
-        <w:t>FAILED =64</w:t>
+        <w:jc w:val="both"/>
+        <w:rPr>
+          <w:rFonts w:ascii="Times New Roman" w:hAnsi="Times New Roman" w:cs="Times New Roman"/>
+          <w:sz w:val="24"/>
+          <w:szCs w:val="24"/>
+        </w:rPr>
+      </w:pPr>
+      <w:r>
+        <w:rPr>
+          <w:rFonts w:ascii="Times New Roman" w:hAnsi="Times New Roman" w:cs="Times New Roman"/>
+          <w:sz w:val="24"/>
+          <w:szCs w:val="24"/>
+        </w:rPr>
+        <w:t>STATUS_FAILED =64</w:t>
       </w:r>
     </w:p>
     <w:p>
@@ -8860,24 +8992,42 @@
     </w:p>
     <w:p>
       <w:pPr>
-        <w:rPr>
-          <w:rFonts w:ascii="Times New Roman" w:hAnsi="Times New Roman" w:cs="Times New Roman"/>
-          <w:sz w:val="24"/>
-          <w:szCs w:val="24"/>
-        </w:rPr>
-      </w:pPr>
-      <w:r>
-        <w:rPr>
-          <w:rFonts w:ascii="Times New Roman" w:hAnsi="Times New Roman" w:cs="Times New Roman"/>
-          <w:sz w:val="24"/>
-          <w:szCs w:val="24"/>
-        </w:rPr>
-        <w:t>Asa</w:t>
+        <w:jc w:val="both"/>
+        <w:rPr>
+          <w:rFonts w:ascii="Times New Roman" w:hAnsi="Times New Roman" w:cs="Times New Roman"/>
+          <w:sz w:val="24"/>
+          <w:szCs w:val="24"/>
+        </w:rPr>
+      </w:pPr>
+      <w:r>
+        <w:rPr>
+          <w:rFonts w:ascii="Times New Roman" w:hAnsi="Times New Roman" w:cs="Times New Roman"/>
+          <w:sz w:val="24"/>
+          <w:szCs w:val="24"/>
+        </w:rPr>
+        <w:t>The data from Installed application probes can be seen below</w:t>
+      </w:r>
+      <w:r>
+        <w:rPr>
+          <w:rFonts w:ascii="Times New Roman" w:hAnsi="Times New Roman" w:cs="Times New Roman"/>
+          <w:sz w:val="24"/>
+          <w:szCs w:val="24"/>
+        </w:rPr>
+        <w:t>, this data is only from one application data</w:t>
+      </w:r>
+      <w:r>
+        <w:rPr>
+          <w:rFonts w:ascii="Times New Roman" w:hAnsi="Times New Roman" w:cs="Times New Roman"/>
+          <w:sz w:val="24"/>
+          <w:szCs w:val="24"/>
+        </w:rPr>
+        <w:t>:</w:t>
       </w:r>
     </w:p>
     <w:p>
       <w:pPr>
         <w:spacing w:before="100" w:after="0" w:line="216" w:lineRule="auto"/>
+        <w:jc w:val="both"/>
         <w:rPr>
           <w:rFonts w:ascii="Times New Roman" w:eastAsia="Times New Roman" w:hAnsi="Times New Roman" w:cs="Times New Roman"/>
           <w:color w:val="2E74B5" w:themeColor="accent1" w:themeShade="BF"/>
@@ -8915,18 +9065,7 @@
           <w:sz w:val="20"/>
           <w:szCs w:val="20"/>
         </w:rPr>
-        <w:t>”,"enabled":true,"enabledSetting":0,"icon":2130837526, "installed":true,"installedTimestamp":null,"isTrusted":0,"nativeLibrary</w:t>
-      </w:r>
-      <w:r>
-        <w:rPr>
-          <w:rFonts w:ascii="Courier New" w:eastAsia="Times New Roman" w:hAnsi="Courier New" w:cs="Courier New"/>
-          <w:color w:val="2E74B5" w:themeColor="accent1" w:themeShade="BF"/>
-          <w:kern w:val="24"/>
-          <w:sz w:val="20"/>
-          <w:szCs w:val="20"/>
-        </w:rPr>
-        <w:lastRenderedPageBreak/>
-        <w:t>Dir":"/data/data/com.lifevibes.trimapp/lib","packageName":"</w:t>
+        <w:t>”,"enabled":true,"enabledSetting":0,"icon":2130837526, "installed":true,"installedTimestamp":null,"isTrusted":0,"nativeLibraryDir":"/data/data/com.lifevibes.trimapp/lib","packageName":"</w:t>
       </w:r>
       <w:r>
         <w:rPr>
@@ -8973,7 +9112,63 @@
         <w:t>”,"sourceDir":"/system/app/TrimApp_phone_J.apk","targetSdkVersion":17,"taskAffinity":"com.lifevibes.trimapp”,"timestamp":1403476969.264,"uid":10142}</w:t>
       </w:r>
     </w:p>
-    <w:p/>
+    <w:p>
+      <w:pPr>
+        <w:spacing w:before="100" w:after="0" w:line="216" w:lineRule="auto"/>
+        <w:jc w:val="both"/>
+        <w:rPr>
+          <w:rFonts w:ascii="Times New Roman" w:eastAsia="Times New Roman" w:hAnsi="Times New Roman" w:cs="Times New Roman"/>
+          <w:color w:val="2E74B5" w:themeColor="accent1" w:themeShade="BF"/>
+          <w:sz w:val="20"/>
+          <w:szCs w:val="20"/>
+        </w:rPr>
+      </w:pPr>
+    </w:p>
+    <w:p>
+      <w:pPr>
+        <w:jc w:val="both"/>
+        <w:rPr>
+          <w:rFonts w:ascii="Times New Roman" w:hAnsi="Times New Roman" w:cs="Times New Roman"/>
+          <w:sz w:val="24"/>
+          <w:szCs w:val="24"/>
+        </w:rPr>
+      </w:pPr>
+      <w:r>
+        <w:rPr>
+          <w:rFonts w:ascii="Times New Roman" w:hAnsi="Times New Roman" w:cs="Times New Roman"/>
+          <w:sz w:val="24"/>
+          <w:szCs w:val="24"/>
+        </w:rPr>
+        <w:t>Installed application probes collect the list of installed application</w:t>
+      </w:r>
+      <w:r>
+        <w:rPr>
+          <w:rFonts w:ascii="Times New Roman" w:hAnsi="Times New Roman" w:cs="Times New Roman"/>
+          <w:sz w:val="24"/>
+          <w:szCs w:val="24"/>
+        </w:rPr>
+        <w:t>s</w:t>
+      </w:r>
+      <w:r>
+        <w:rPr>
+          <w:rFonts w:ascii="Times New Roman" w:hAnsi="Times New Roman" w:cs="Times New Roman"/>
+          <w:sz w:val="24"/>
+          <w:szCs w:val="24"/>
+        </w:rPr>
+        <w:t xml:space="preserve"> in user’s smartphone. The data above is an example of one data from one application. Based on that data we can determine the name of application using the name of package and that data also provides the information about the directory that used by application. </w:t>
+      </w:r>
+    </w:p>
+    <w:p>
+      <w:pPr>
+        <w:spacing w:before="100" w:after="0" w:line="216" w:lineRule="auto"/>
+        <w:rPr>
+          <w:rFonts w:ascii="Times New Roman" w:eastAsia="Times New Roman" w:hAnsi="Times New Roman" w:cs="Times New Roman"/>
+          <w:color w:val="2E74B5" w:themeColor="accent1" w:themeShade="BF"/>
+          <w:sz w:val="20"/>
+          <w:szCs w:val="20"/>
+        </w:rPr>
+      </w:pPr>
+    </w:p>
     <w:p>
       <w:pPr>
         <w:pStyle w:val="Heading3"/>
@@ -8986,20 +9181,13 @@
       <w:bookmarkEnd w:id="12"/>
     </w:p>
     <w:p>
-      <w:pPr>
-        <w:rPr>
-          <w:rFonts w:ascii="Times New Roman" w:hAnsi="Times New Roman" w:cs="Times New Roman"/>
-          <w:sz w:val="24"/>
-          <w:szCs w:val="24"/>
-        </w:rPr>
-      </w:pPr>
-      <w:r>
-        <w:rPr>
-          <w:rFonts w:ascii="Times New Roman" w:hAnsi="Times New Roman" w:cs="Times New Roman"/>
-          <w:sz w:val="24"/>
-          <w:szCs w:val="24"/>
-        </w:rPr>
-        <w:t>Asa</w:t>
+      <w:r>
+        <w:rPr>
+          <w:rFonts w:ascii="Times New Roman" w:hAnsi="Times New Roman" w:cs="Times New Roman"/>
+          <w:sz w:val="24"/>
+          <w:szCs w:val="24"/>
+        </w:rPr>
+        <w:t>To know user’s smartphone specification, we can use this probes. The data from this probes looks like:</w:t>
       </w:r>
     </w:p>
     <w:p>
@@ -9023,7 +9211,25 @@
         <w:t>{"androidId":"5a0d4221916c50ce","bluetoothMac":"08:D4:2B:2A:05:3D","brand":"samsung","deviceId":"354257050990298","model":"SHV-E250K","timestamp":1403489373.257,"wifiMac":"08:D4:2B:2A:05:3E"}</w:t>
       </w:r>
     </w:p>
-    <w:p/>
+    <w:p>
+      <w:pPr>
+        <w:jc w:val="both"/>
+        <w:rPr>
+          <w:rFonts w:ascii="Times New Roman" w:hAnsi="Times New Roman" w:cs="Times New Roman"/>
+          <w:sz w:val="24"/>
+          <w:szCs w:val="24"/>
+        </w:rPr>
+      </w:pPr>
+      <w:r>
+        <w:rPr>
+          <w:rFonts w:ascii="Times New Roman" w:hAnsi="Times New Roman" w:cs="Times New Roman"/>
+          <w:sz w:val="24"/>
+          <w:szCs w:val="24"/>
+        </w:rPr>
+        <w:lastRenderedPageBreak/>
+        <w:t xml:space="preserve">Based on data from hardware info probes we can know the information about device Bluetooth mac, device brand, phone model, and Wi-Fi mac. </w:t>
+      </w:r>
+    </w:p>
     <w:p>
       <w:pPr>
         <w:pStyle w:val="Heading3"/>
@@ -9031,30 +9237,78 @@
       </w:pPr>
       <w:bookmarkStart w:id="13" w:name="_Toc411980876"/>
       <w:r>
-        <w:t>Browser Bookmark Probe</w:t>
+        <w:t xml:space="preserve">Bookmark </w:t>
       </w:r>
       <w:bookmarkEnd w:id="13"/>
-    </w:p>
-    <w:p>
-      <w:pPr>
-        <w:rPr>
-          <w:rFonts w:ascii="Times New Roman" w:hAnsi="Times New Roman" w:cs="Times New Roman"/>
-          <w:sz w:val="24"/>
-          <w:szCs w:val="24"/>
-        </w:rPr>
-      </w:pPr>
-      <w:r>
-        <w:rPr>
-          <w:rFonts w:ascii="Times New Roman" w:hAnsi="Times New Roman" w:cs="Times New Roman"/>
-          <w:sz w:val="24"/>
-          <w:szCs w:val="24"/>
-        </w:rPr>
-        <w:t>Asa</w:t>
+      <w:r>
+        <w:t xml:space="preserve">and Log </w:t>
+      </w:r>
+      <w:r>
+        <w:t>Search Probe</w:t>
+      </w:r>
+    </w:p>
+    <w:p>
+      <w:pPr>
+        <w:jc w:val="both"/>
+        <w:rPr>
+          <w:rFonts w:ascii="Times New Roman" w:hAnsi="Times New Roman" w:cs="Times New Roman"/>
+          <w:sz w:val="24"/>
+          <w:szCs w:val="24"/>
+        </w:rPr>
+      </w:pPr>
+      <w:r>
+        <w:rPr>
+          <w:rFonts w:ascii="Times New Roman" w:hAnsi="Times New Roman" w:cs="Times New Roman"/>
+          <w:sz w:val="24"/>
+          <w:szCs w:val="24"/>
+        </w:rPr>
+        <w:t xml:space="preserve">This application also provides the bookmark probes and log search probes. Bookmark probes will collect all of bookmark data </w:t>
+      </w:r>
+      <w:r>
+        <w:rPr>
+          <w:rFonts w:ascii="Times New Roman" w:hAnsi="Times New Roman" w:cs="Times New Roman"/>
+          <w:sz w:val="24"/>
+          <w:szCs w:val="24"/>
+        </w:rPr>
+        <w:t>from</w:t>
+      </w:r>
+      <w:r>
+        <w:rPr>
+          <w:rFonts w:ascii="Times New Roman" w:hAnsi="Times New Roman" w:cs="Times New Roman"/>
+          <w:sz w:val="24"/>
+          <w:szCs w:val="24"/>
+        </w:rPr>
+        <w:t xml:space="preserve"> user’s smartphone browser.</w:t>
+      </w:r>
+      <w:r>
+        <w:rPr>
+          <w:rFonts w:ascii="Times New Roman" w:hAnsi="Times New Roman" w:cs="Times New Roman"/>
+          <w:sz w:val="24"/>
+          <w:szCs w:val="24"/>
+        </w:rPr>
+        <w:t xml:space="preserve"> Search log probes will collect all of history (search log) from user’s smartphone browser</w:t>
+      </w:r>
+      <w:r>
+        <w:rPr>
+          <w:rFonts w:ascii="Times New Roman" w:hAnsi="Times New Roman" w:cs="Times New Roman"/>
+          <w:sz w:val="24"/>
+          <w:szCs w:val="24"/>
+        </w:rPr>
+        <w:t xml:space="preserve">. </w:t>
+      </w:r>
+      <w:r>
+        <w:rPr>
+          <w:rFonts w:ascii="Times New Roman" w:hAnsi="Times New Roman" w:cs="Times New Roman"/>
+          <w:sz w:val="24"/>
+          <w:szCs w:val="24"/>
+        </w:rPr>
+        <w:t>The data from bookmark probes looks like:</w:t>
       </w:r>
     </w:p>
     <w:p>
       <w:pPr>
         <w:spacing w:before="100" w:after="0" w:line="216" w:lineRule="auto"/>
+        <w:jc w:val="both"/>
         <w:rPr>
           <w:rFonts w:ascii="Times New Roman" w:eastAsia="Times New Roman" w:hAnsi="Times New Roman" w:cs="Times New Roman"/>
           <w:color w:val="2E74B5" w:themeColor="accent1" w:themeShade="BF"/>
@@ -9133,46 +9387,46 @@
         <w:t>url":"http://portal.jnu.ac.kr/Education/Webservice_S/Default.aspx","visits":125}</w:t>
       </w:r>
     </w:p>
-    <w:p/>
-    <w:p>
-      <w:pPr>
-        <w:pStyle w:val="Heading3"/>
+    <w:p>
+      <w:pPr>
         <w:jc w:val="both"/>
-      </w:pPr>
-      <w:bookmarkStart w:id="14" w:name="_Toc411980877"/>
-      <w:r>
-        <w:t>Browser Search Probe</w:t>
-      </w:r>
-      <w:bookmarkEnd w:id="14"/>
-    </w:p>
-    <w:p>
-      <w:pPr>
-        <w:rPr>
-          <w:rFonts w:ascii="Times New Roman" w:hAnsi="Times New Roman" w:cs="Times New Roman"/>
-          <w:sz w:val="24"/>
-          <w:szCs w:val="24"/>
-        </w:rPr>
-      </w:pPr>
-      <w:r>
-        <w:rPr>
-          <w:rFonts w:ascii="Times New Roman" w:hAnsi="Times New Roman" w:cs="Times New Roman"/>
-          <w:sz w:val="24"/>
-          <w:szCs w:val="24"/>
-        </w:rPr>
-        <w:t>Asa</w:t>
+        <w:rPr>
+          <w:rFonts w:ascii="Times New Roman" w:hAnsi="Times New Roman" w:cs="Times New Roman"/>
+          <w:sz w:val="24"/>
+          <w:szCs w:val="24"/>
+        </w:rPr>
+      </w:pPr>
+      <w:r>
+        <w:rPr>
+          <w:rFonts w:ascii="Times New Roman" w:hAnsi="Times New Roman" w:cs="Times New Roman"/>
+          <w:sz w:val="24"/>
+          <w:szCs w:val="24"/>
+        </w:rPr>
+        <w:t xml:space="preserve">Based on that data we have information about the date in UNIX timestamp format, the title of bookmark, url, and how many user visit those bookmark. </w:t>
+      </w:r>
+    </w:p>
+    <w:p>
+      <w:pPr>
+        <w:jc w:val="both"/>
+        <w:rPr>
+          <w:rFonts w:ascii="Times New Roman" w:hAnsi="Times New Roman" w:cs="Times New Roman"/>
+          <w:sz w:val="24"/>
+          <w:szCs w:val="24"/>
+        </w:rPr>
+      </w:pPr>
+      <w:r>
+        <w:rPr>
+          <w:rFonts w:ascii="Times New Roman" w:hAnsi="Times New Roman" w:cs="Times New Roman"/>
+          <w:sz w:val="24"/>
+          <w:szCs w:val="24"/>
+        </w:rPr>
+        <w:t xml:space="preserve">The data from search log probes looks like: </w:t>
       </w:r>
     </w:p>
     <w:p>
       <w:pPr>
         <w:spacing w:before="100" w:after="0" w:line="216" w:lineRule="auto"/>
-        <w:rPr>
-          <w:rFonts w:ascii="Times New Roman" w:eastAsia="Times New Roman" w:hAnsi="Times New Roman" w:cs="Times New Roman"/>
-          <w:color w:val="2E74B5" w:themeColor="accent1" w:themeShade="BF"/>
-          <w:sz w:val="20"/>
-          <w:szCs w:val="20"/>
-        </w:rPr>
-      </w:pPr>
-      <w:r>
+        <w:jc w:val="both"/>
         <w:rPr>
           <w:rFonts w:ascii="Courier New" w:eastAsia="Times New Roman" w:hAnsi="Courier New" w:cs="Courier New"/>
           <w:color w:val="2E74B5" w:themeColor="accent1" w:themeShade="BF"/>
@@ -9180,36 +9434,75 @@
           <w:sz w:val="20"/>
           <w:szCs w:val="20"/>
         </w:rPr>
+      </w:pPr>
+      <w:r>
+        <w:rPr>
+          <w:rFonts w:ascii="Courier New" w:eastAsia="Times New Roman" w:hAnsi="Courier New" w:cs="Courier New"/>
+          <w:color w:val="2E74B5" w:themeColor="accent1" w:themeShade="BF"/>
+          <w:kern w:val="24"/>
+          <w:sz w:val="20"/>
+          <w:szCs w:val="20"/>
+        </w:rPr>
         <w:t>{"_id":2,"date":1383925223295,"search":"facebook","timestamp":1383925223.295}</w:t>
       </w:r>
     </w:p>
-    <w:p/>
+    <w:p>
+      <w:pPr>
+        <w:spacing w:before="100" w:after="0" w:line="216" w:lineRule="auto"/>
+        <w:jc w:val="both"/>
+        <w:rPr>
+          <w:rFonts w:ascii="Times New Roman" w:eastAsia="Times New Roman" w:hAnsi="Times New Roman" w:cs="Times New Roman"/>
+          <w:color w:val="2E74B5" w:themeColor="accent1" w:themeShade="BF"/>
+          <w:sz w:val="20"/>
+          <w:szCs w:val="20"/>
+        </w:rPr>
+      </w:pPr>
+    </w:p>
+    <w:p>
+      <w:pPr>
+        <w:jc w:val="both"/>
+        <w:rPr>
+          <w:rFonts w:ascii="Times New Roman" w:hAnsi="Times New Roman" w:cs="Times New Roman"/>
+          <w:sz w:val="24"/>
+          <w:szCs w:val="24"/>
+        </w:rPr>
+      </w:pPr>
+      <w:bookmarkStart w:id="14" w:name="_Toc411980878"/>
+      <w:r>
+        <w:rPr>
+          <w:rFonts w:ascii="Times New Roman" w:hAnsi="Times New Roman" w:cs="Times New Roman"/>
+          <w:sz w:val="24"/>
+          <w:szCs w:val="24"/>
+        </w:rPr>
+        <w:t xml:space="preserve">We have date in UNIX timestamp, the log search, and also timestamp. </w:t>
+      </w:r>
+    </w:p>
     <w:p>
       <w:pPr>
         <w:pStyle w:val="Heading3"/>
         <w:jc w:val="both"/>
       </w:pPr>
-      <w:bookmarkStart w:id="15" w:name="_Toc411980878"/>
       <w:r>
         <w:t>Contact Probe</w:t>
       </w:r>
-      <w:bookmarkEnd w:id="15"/>
-    </w:p>
-    <w:p>
-      <w:pPr>
-        <w:rPr>
-          <w:rFonts w:ascii="Times New Roman" w:hAnsi="Times New Roman" w:cs="Times New Roman"/>
-          <w:sz w:val="24"/>
-          <w:szCs w:val="24"/>
-        </w:rPr>
-      </w:pPr>
-      <w:r>
-        <w:rPr>
-          <w:rFonts w:ascii="Times New Roman" w:hAnsi="Times New Roman" w:cs="Times New Roman"/>
-          <w:sz w:val="24"/>
-          <w:szCs w:val="24"/>
-        </w:rPr>
-        <w:t>Asa</w:t>
+      <w:bookmarkEnd w:id="14"/>
+    </w:p>
+    <w:p>
+      <w:pPr>
+        <w:jc w:val="both"/>
+        <w:rPr>
+          <w:rFonts w:ascii="Times New Roman" w:hAnsi="Times New Roman" w:cs="Times New Roman"/>
+          <w:sz w:val="24"/>
+          <w:szCs w:val="24"/>
+        </w:rPr>
+      </w:pPr>
+      <w:r>
+        <w:rPr>
+          <w:rFonts w:ascii="Times New Roman" w:hAnsi="Times New Roman" w:cs="Times New Roman"/>
+          <w:sz w:val="24"/>
+          <w:szCs w:val="24"/>
+        </w:rPr>
+        <w:t xml:space="preserve">The data from contact probes can be seen below: </w:t>
       </w:r>
     </w:p>
     <w:p>
@@ -9229,37 +9522,82 @@
           <w:sz w:val="20"/>
           <w:szCs w:val="20"/>
         </w:rPr>
-        <w:t>{"contactData":"contact_id":3,"custom_ringtone":"{\"ONE_WAY_HASH\":\"\"}","display_name":"{\"ONE_WAY_HASH\":\"50bf609648d98370521094b6b724d240bd469610\"}","in_visible_group":1,"last_time_contacted":0,</w:t>
-      </w:r>
-      <w:r>
+        <w:t>{"contactData":"contact_id":3,"custom_ringtone":"{\"ONE_WAY_HASH\":\"\"}","display_name":"{\"ONE_WAY_HASH\":\"50bf609648d98370521094b6b724d240bd469610\"}","in_visible_group":1,"last_time_contacted":0, photo_id":0,"send_to_voicemail":0,"starred":0,"times_contacted":0,"timestamp":1404296933.626}</w:t>
+      </w:r>
+    </w:p>
+    <w:p>
+      <w:pPr>
+        <w:jc w:val="both"/>
+        <w:rPr>
+          <w:rFonts w:ascii="Times New Roman" w:hAnsi="Times New Roman" w:cs="Times New Roman"/>
+          <w:sz w:val="24"/>
+          <w:szCs w:val="24"/>
+        </w:rPr>
+      </w:pPr>
+      <w:r>
+        <w:rPr>
+          <w:rFonts w:ascii="Times New Roman" w:hAnsi="Times New Roman" w:cs="Times New Roman"/>
+          <w:sz w:val="24"/>
+          <w:szCs w:val="24"/>
+        </w:rPr>
+        <w:t xml:space="preserve">Similar with Call and SMS log, the data which related with user privacy were hashed. </w:t>
+      </w:r>
+      <w:r>
+        <w:rPr>
+          <w:rFonts w:ascii="Times New Roman" w:hAnsi="Times New Roman" w:cs="Times New Roman"/>
+          <w:sz w:val="24"/>
+          <w:szCs w:val="24"/>
+        </w:rPr>
+        <w:t xml:space="preserve">From the contact data we can know the information about the name of people in contact (hashed), group, last time contacted, and many more. </w:t>
+      </w:r>
+      <w:r>
+        <w:rPr>
+          <w:rFonts w:ascii="Times New Roman" w:hAnsi="Times New Roman" w:cs="Times New Roman"/>
+          <w:sz w:val="24"/>
+          <w:szCs w:val="24"/>
+        </w:rPr>
+        <w:t xml:space="preserve">Even though the name of contact was hashed but we still can analyze the pattern. When the user try to contact one of person, if the name is same the output of hash also same, so we still have the pattern data, even we do not know exactly the name of people whom contacted by user. </w:t>
+      </w:r>
+    </w:p>
+    <w:p>
+      <w:pPr>
+        <w:jc w:val="both"/>
         <w:rPr>
           <w:rFonts w:ascii="Courier New" w:hAnsi="Courier New" w:cs="Courier New"/>
           <w:color w:val="2E74B5" w:themeColor="accent1" w:themeShade="BF"/>
           <w:sz w:val="20"/>
           <w:szCs w:val="20"/>
         </w:rPr>
-        <w:t xml:space="preserve"> </w:t>
-      </w:r>
-      <w:r>
-        <w:rPr>
-          <w:rFonts w:ascii="Courier New" w:hAnsi="Courier New" w:cs="Courier New"/>
-          <w:color w:val="2E74B5" w:themeColor="accent1" w:themeShade="BF"/>
-          <w:sz w:val="20"/>
-          <w:szCs w:val="20"/>
-        </w:rPr>
-        <w:t>photo_id":0,"send_to_voicemail":0,"starred":0,"times_contacted":0,"timestamp":1404296933.626}</w:t>
-      </w:r>
+      </w:pPr>
     </w:p>
     <w:p>
       <w:pPr>
         <w:pStyle w:val="Heading2"/>
         <w:jc w:val="both"/>
       </w:pPr>
-      <w:bookmarkStart w:id="16" w:name="_Toc411980879"/>
+      <w:bookmarkStart w:id="15" w:name="_Toc411980879"/>
       <w:r>
         <w:t>Continuous Data</w:t>
       </w:r>
-      <w:bookmarkEnd w:id="16"/>
+      <w:bookmarkEnd w:id="15"/>
+    </w:p>
+    <w:p>
+      <w:pPr>
+        <w:jc w:val="both"/>
+        <w:rPr>
+          <w:rFonts w:ascii="Times New Roman" w:hAnsi="Times New Roman" w:cs="Times New Roman"/>
+          <w:sz w:val="24"/>
+          <w:szCs w:val="24"/>
+        </w:rPr>
+      </w:pPr>
+      <w:r>
+        <w:rPr>
+          <w:rFonts w:ascii="Times New Roman" w:hAnsi="Times New Roman" w:cs="Times New Roman"/>
+          <w:sz w:val="24"/>
+          <w:szCs w:val="24"/>
+        </w:rPr>
+        <w:t>Table 4.shows the table of continuous data. The table contain four columns, _id is automatically generated by database engine, name means the name of probes (sensors), timestamp column is time when system store the data to the phone’s storage, and value is the value that returned from the sensors.</w:t>
+      </w:r>
     </w:p>
     <w:p>
       <w:pPr>
@@ -10332,11 +10670,11 @@
         <w:pStyle w:val="Heading3"/>
         <w:jc w:val="both"/>
       </w:pPr>
-      <w:bookmarkStart w:id="17" w:name="_Toc411980880"/>
+      <w:bookmarkStart w:id="16" w:name="_Toc411980880"/>
       <w:r>
         <w:t>Android Sensors Data</w:t>
       </w:r>
-      <w:bookmarkEnd w:id="17"/>
+      <w:bookmarkEnd w:id="16"/>
     </w:p>
     <w:p>
       <w:pPr>
@@ -10453,23 +10791,7 @@
           <w:sz w:val="24"/>
           <w:szCs w:val="24"/>
         </w:rPr>
-        <w:t xml:space="preserve">SENSOR_STATUS_ACCURACY_LOW </w:t>
-      </w:r>
-      <w:r>
-        <w:rPr>
-          <w:rFonts w:ascii="Times New Roman" w:hAnsi="Times New Roman" w:cs="Times New Roman"/>
-          <w:sz w:val="24"/>
-          <w:szCs w:val="24"/>
-        </w:rPr>
-        <w:t>means</w:t>
-      </w:r>
-      <w:r>
-        <w:rPr>
-          <w:rFonts w:ascii="Times New Roman" w:hAnsi="Times New Roman" w:cs="Times New Roman"/>
-          <w:sz w:val="24"/>
-          <w:szCs w:val="24"/>
-        </w:rPr>
-        <w:t xml:space="preserve"> this sensor is reporting data with low accuracy, calibration with the environment is needed, return value = 1</w:t>
+        <w:t>SENSOR_STATUS_ACCURACY_LOW means this sensor is reporting data with low accuracy, calibration with the environment is needed, return value = 1</w:t>
       </w:r>
     </w:p>
     <w:p>
@@ -10492,23 +10814,7 @@
           <w:sz w:val="24"/>
           <w:szCs w:val="24"/>
         </w:rPr>
-        <w:t xml:space="preserve">SENSOR_STATUS_ACCURACY_MEDIUM </w:t>
-      </w:r>
-      <w:r>
-        <w:rPr>
-          <w:rFonts w:ascii="Times New Roman" w:hAnsi="Times New Roman" w:cs="Times New Roman"/>
-          <w:sz w:val="24"/>
-          <w:szCs w:val="24"/>
-        </w:rPr>
-        <w:t>means</w:t>
-      </w:r>
-      <w:r>
-        <w:rPr>
-          <w:rFonts w:ascii="Times New Roman" w:hAnsi="Times New Roman" w:cs="Times New Roman"/>
-          <w:sz w:val="24"/>
-          <w:szCs w:val="24"/>
-        </w:rPr>
-        <w:t xml:space="preserve"> this sensor is reporting data with an average level of accuracy, calibration with the environment may improve the readings, return value = 2.</w:t>
+        <w:t>SENSOR_STATUS_ACCURACY_MEDIUM means this sensor is reporting data with an average level of accuracy, calibration with the environment may improve the readings, return value = 2.</w:t>
       </w:r>
     </w:p>
     <w:p>
@@ -10531,15 +10837,7 @@
           <w:sz w:val="24"/>
           <w:szCs w:val="24"/>
         </w:rPr>
-        <w:t xml:space="preserve">SENSOR_STATUS_UNRELIABLE </w:t>
-      </w:r>
-      <w:r>
-        <w:rPr>
-          <w:rFonts w:ascii="Times New Roman" w:hAnsi="Times New Roman" w:cs="Times New Roman"/>
-          <w:sz w:val="24"/>
-          <w:szCs w:val="24"/>
-        </w:rPr>
-        <w:t>means</w:t>
+        <w:t>SENSOR_STATUS_UNRELIABLE means</w:t>
       </w:r>
       <w:r>
         <w:rPr>
@@ -10570,7 +10868,16 @@
           <w:sz w:val="24"/>
           <w:szCs w:val="24"/>
         </w:rPr>
-        <w:t>SENSOR_STATUS_NO_CONTACT means the values returned by this sensor cannot be trusted because the sensor had no contact with what it was measuring (for example, the heart rate monitor is not in contact with the user), return value = -1.</w:t>
+        <w:t xml:space="preserve">SENSOR_STATUS_NO_CONTACT means the values returned by this sensor cannot be trusted because the sensor had no contact with what it was measuring </w:t>
+      </w:r>
+      <w:r>
+        <w:rPr>
+          <w:rFonts w:ascii="Times New Roman" w:hAnsi="Times New Roman" w:cs="Times New Roman"/>
+          <w:sz w:val="24"/>
+          <w:szCs w:val="24"/>
+        </w:rPr>
+        <w:lastRenderedPageBreak/>
+        <w:t>(for example, the heart rate monitor is not in contact with the user), return value = -1.</w:t>
       </w:r>
     </w:p>
     <w:p>
@@ -11809,11 +12116,11 @@
         <w:pStyle w:val="Heading3"/>
         <w:jc w:val="both"/>
       </w:pPr>
-      <w:bookmarkStart w:id="18" w:name="_Toc411980881"/>
+      <w:bookmarkStart w:id="17" w:name="_Toc411980881"/>
       <w:r>
         <w:t>Running Application Probe</w:t>
       </w:r>
-      <w:bookmarkEnd w:id="18"/>
+      <w:bookmarkEnd w:id="17"/>
     </w:p>
     <w:p>
       <w:pPr>
@@ -11900,25 +12207,7 @@
           <w:szCs w:val="24"/>
         </w:rPr>
         <w:lastRenderedPageBreak/>
-        <w:t>We have information about the name of application package which is in current running also the time usage (duration</w:t>
-      </w:r>
-      <w:bookmarkStart w:id="19" w:name="_GoBack"/>
-      <w:bookmarkEnd w:id="19"/>
-      <w:r>
-        <w:rPr>
-          <w:rFonts w:ascii="Times New Roman" w:hAnsi="Times New Roman" w:cs="Times New Roman"/>
-          <w:sz w:val="24"/>
-          <w:szCs w:val="24"/>
-        </w:rPr>
-        <w:t>)</w:t>
-      </w:r>
-      <w:r>
-        <w:rPr>
-          <w:rFonts w:ascii="Times New Roman" w:hAnsi="Times New Roman" w:cs="Times New Roman"/>
-          <w:sz w:val="24"/>
-          <w:szCs w:val="24"/>
-        </w:rPr>
-        <w:t>.</w:t>
+        <w:t>We have information about the name of application package which is in current running also the time usage (duration).</w:t>
       </w:r>
     </w:p>
     <w:p/>
@@ -11927,11 +12216,11 @@
         <w:pStyle w:val="Heading3"/>
         <w:jc w:val="both"/>
       </w:pPr>
-      <w:bookmarkStart w:id="20" w:name="_Toc411980882"/>
+      <w:bookmarkStart w:id="18" w:name="_Toc411980882"/>
       <w:r>
         <w:t>Activity Probe</w:t>
       </w:r>
-      <w:bookmarkEnd w:id="20"/>
+      <w:bookmarkEnd w:id="18"/>
     </w:p>
     <w:p>
       <w:pPr>
@@ -12135,11 +12424,11 @@
         <w:pStyle w:val="Heading2"/>
         <w:jc w:val="both"/>
       </w:pPr>
-      <w:bookmarkStart w:id="21" w:name="_Toc411980883"/>
+      <w:bookmarkStart w:id="19" w:name="_Toc411980883"/>
       <w:r>
         <w:t>Data Summarization</w:t>
       </w:r>
-      <w:bookmarkEnd w:id="21"/>
+      <w:bookmarkEnd w:id="19"/>
       <w:r>
         <w:t xml:space="preserve"> </w:t>
       </w:r>
@@ -12244,6 +12533,35 @@
     </w:p>
     <w:p>
       <w:pPr>
+        <w:rPr>
+          <w:rFonts w:ascii="Times New Roman" w:hAnsi="Times New Roman" w:cs="Times New Roman"/>
+          <w:sz w:val="24"/>
+          <w:szCs w:val="24"/>
+        </w:rPr>
+      </w:pPr>
+      <w:r>
+        <w:rPr>
+          <w:rFonts w:ascii="Times New Roman" w:hAnsi="Times New Roman" w:cs="Times New Roman"/>
+          <w:sz w:val="24"/>
+          <w:szCs w:val="24"/>
+        </w:rPr>
+        <w:br w:type="page"/>
+      </w:r>
+    </w:p>
+    <w:p>
+      <w:pPr>
+        <w:jc w:val="both"/>
+        <w:rPr>
+          <w:rFonts w:ascii="Times New Roman" w:hAnsi="Times New Roman" w:cs="Times New Roman"/>
+          <w:sz w:val="24"/>
+          <w:szCs w:val="24"/>
+        </w:rPr>
+      </w:pPr>
+      <w:bookmarkStart w:id="20" w:name="_GoBack"/>
+      <w:bookmarkEnd w:id="20"/>
+    </w:p>
+    <w:p>
+      <w:pPr>
         <w:jc w:val="center"/>
         <w:rPr>
           <w:rFonts w:ascii="Times New Roman" w:hAnsi="Times New Roman" w:cs="Times New Roman"/>
@@ -12257,23 +12575,7 @@
           <w:sz w:val="24"/>
           <w:szCs w:val="24"/>
         </w:rPr>
-        <w:t>Table 6</w:t>
-      </w:r>
-      <w:r>
-        <w:rPr>
-          <w:rFonts w:ascii="Times New Roman" w:hAnsi="Times New Roman" w:cs="Times New Roman"/>
-          <w:sz w:val="24"/>
-          <w:szCs w:val="24"/>
-        </w:rPr>
-        <w:t xml:space="preserve">. </w:t>
-      </w:r>
-      <w:r>
-        <w:rPr>
-          <w:rFonts w:ascii="Times New Roman" w:hAnsi="Times New Roman" w:cs="Times New Roman"/>
-          <w:sz w:val="24"/>
-          <w:szCs w:val="24"/>
-        </w:rPr>
-        <w:t>Data Summarization from 47 students.</w:t>
+        <w:t>Table 6. Data Summarization from 47 students.</w:t>
       </w:r>
     </w:p>
     <w:tbl>
@@ -12491,7 +12793,6 @@
               <w:jc w:val="center"/>
             </w:pPr>
             <w:r>
-              <w:lastRenderedPageBreak/>
               <w:t>2.</w:t>
             </w:r>
           </w:p>
@@ -14336,14 +14637,7 @@
                 <w:rFonts w:ascii="Calibri" w:hAnsi="Calibri"/>
                 <w:color w:val="000000"/>
               </w:rPr>
-              <w:t>6/14/2014</w:t>
-            </w:r>
-            <w:r>
-              <w:rPr>
-                <w:rFonts w:ascii="Calibri" w:hAnsi="Calibri"/>
-                <w:color w:val="000000"/>
-              </w:rPr>
-              <w:t xml:space="preserve"> 11:00</w:t>
+              <w:t>6/14/2014 11:00</w:t>
             </w:r>
           </w:p>
         </w:tc>
@@ -15622,6 +15916,7 @@
               <w:jc w:val="center"/>
             </w:pPr>
             <w:r>
+              <w:lastRenderedPageBreak/>
               <w:t>40.</w:t>
             </w:r>
           </w:p>
@@ -16037,7 +16332,6 @@
               <w:jc w:val="center"/>
             </w:pPr>
             <w:r>
-              <w:lastRenderedPageBreak/>
               <w:t>45.</w:t>
             </w:r>
           </w:p>
@@ -16282,11 +16576,11 @@
         <w:pStyle w:val="Heading1"/>
         <w:jc w:val="both"/>
       </w:pPr>
-      <w:bookmarkStart w:id="22" w:name="_Toc411980884"/>
+      <w:bookmarkStart w:id="21" w:name="_Toc411980884"/>
       <w:r>
         <w:t>Data Extraction</w:t>
       </w:r>
-      <w:bookmarkEnd w:id="22"/>
+      <w:bookmarkEnd w:id="21"/>
     </w:p>
     <w:p>
       <w:pPr>
@@ -16504,21 +16798,22 @@
         <w:pStyle w:val="Heading1"/>
         <w:jc w:val="both"/>
       </w:pPr>
-      <w:bookmarkStart w:id="23" w:name="_Toc411980885"/>
-      <w:r>
+      <w:bookmarkStart w:id="22" w:name="_Toc411980885"/>
+      <w:r>
+        <w:lastRenderedPageBreak/>
         <w:t>Data Visualization</w:t>
       </w:r>
+      <w:bookmarkEnd w:id="22"/>
+    </w:p>
+    <w:p>
+      <w:pPr>
+        <w:pStyle w:val="Heading2"/>
+      </w:pPr>
+      <w:bookmarkStart w:id="23" w:name="_Toc411980886"/>
+      <w:r>
+        <w:t>Visualize the Data in Web Application</w:t>
+      </w:r>
       <w:bookmarkEnd w:id="23"/>
-    </w:p>
-    <w:p>
-      <w:pPr>
-        <w:pStyle w:val="Heading2"/>
-      </w:pPr>
-      <w:bookmarkStart w:id="24" w:name="_Toc411980886"/>
-      <w:r>
-        <w:t>Visualize the Data in Web Application</w:t>
-      </w:r>
-      <w:bookmarkEnd w:id="24"/>
     </w:p>
     <w:p>
       <w:pPr>
@@ -16607,7 +16902,6 @@
           <w:sz w:val="24"/>
           <w:szCs w:val="24"/>
         </w:rPr>
-        <w:lastRenderedPageBreak/>
         <w:t xml:space="preserve">Traditional tools for data analysis such as matlab, R, SPSS and etc, only support for plotting the result such as in figure with (jpeg, jpg, png) format and pdf. When we need generate document report or maybe want to expose the result in web, we have to copy the result to the web. The problem is when the data changed, we need to plot again and copy again to our document report or to the web. This application solve that problem. We use shiny library from R studio which can support to generate reproducible result for research with beautiful, interactive and responsive web layout. </w:t>
       </w:r>
       <w:r>
@@ -16855,6 +17149,7 @@
           <w:sz w:val="24"/>
           <w:szCs w:val="24"/>
         </w:rPr>
+        <w:lastRenderedPageBreak/>
         <w:t>The user data that we collected can be copy to folder ‘</w:t>
       </w:r>
       <w:r>
@@ -16973,7 +17268,6 @@
           <w:szCs w:val="24"/>
           <w:highlight w:val="lightGray"/>
         </w:rPr>
-        <w:lastRenderedPageBreak/>
         <w:t>runApp("datalog",display.mode = "showcase")</w:t>
       </w:r>
       <w:r>
@@ -17029,6 +17323,19 @@
         </w:rPr>
         <w:t xml:space="preserve"> Example plot of nearby Access Point, and Figure 10. Example plot of regression function that can be download as the reproducible research document. </w:t>
       </w:r>
+    </w:p>
+    <w:p>
+      <w:pPr>
+        <w:tabs>
+          <w:tab w:val="left" w:pos="7650"/>
+        </w:tabs>
+        <w:jc w:val="both"/>
+        <w:rPr>
+          <w:rFonts w:ascii="Times New Roman" w:hAnsi="Times New Roman" w:cs="Times New Roman"/>
+          <w:sz w:val="24"/>
+          <w:szCs w:val="24"/>
+        </w:rPr>
+      </w:pPr>
     </w:p>
     <w:p>
       <w:pPr>
@@ -17289,19 +17596,10 @@
           <w:sz w:val="24"/>
           <w:szCs w:val="24"/>
         </w:rPr>
-        <w:br w:type="page"/>
-      </w:r>
-      <w:r>
-        <w:rPr>
-          <w:rFonts w:ascii="Times New Roman" w:hAnsi="Times New Roman" w:cs="Times New Roman"/>
-          <w:sz w:val="24"/>
-          <w:szCs w:val="24"/>
-        </w:rPr>
-        <w:lastRenderedPageBreak/>
         <w:drawing>
-          <wp:inline distT="0" distB="0" distL="0" distR="0" wp14:anchorId="05CB66AB" wp14:editId="672E565B">
-            <wp:extent cx="5286375" cy="3504451"/>
-            <wp:effectExtent l="0" t="0" r="0" b="1270"/>
+          <wp:inline distT="0" distB="0" distL="0" distR="0" wp14:anchorId="6D2914A5" wp14:editId="5C09F407">
+            <wp:extent cx="4981575" cy="3302393"/>
+            <wp:effectExtent l="0" t="0" r="0" b="0"/>
             <wp:docPr id="32" name="Picture 32" descr="D:\Dropbox\RESEARCH\ITRC\figures\plot_example.PNG"/>
             <wp:cNvGraphicFramePr>
               <a:graphicFrameLocks xmlns:a="http://schemas.openxmlformats.org/drawingml/2006/main" noChangeAspect="1"/>
@@ -17331,7 +17629,7 @@
                   <pic:spPr bwMode="auto">
                     <a:xfrm>
                       <a:off x="0" y="0"/>
-                      <a:ext cx="5293884" cy="3509429"/>
+                      <a:ext cx="4995509" cy="3311630"/>
                     </a:xfrm>
                     <a:prstGeom prst="rect">
                       <a:avLst/>
@@ -17375,6 +17673,27 @@
           <w:szCs w:val="24"/>
         </w:rPr>
         <w:t>. Example plot of Nearby Access Point</w:t>
+      </w:r>
+    </w:p>
+    <w:p>
+      <w:pPr>
+        <w:tabs>
+          <w:tab w:val="left" w:pos="7650"/>
+        </w:tabs>
+        <w:jc w:val="center"/>
+        <w:rPr>
+          <w:rFonts w:ascii="Times New Roman" w:hAnsi="Times New Roman" w:cs="Times New Roman"/>
+          <w:sz w:val="24"/>
+          <w:szCs w:val="24"/>
+        </w:rPr>
+      </w:pPr>
+      <w:r>
+        <w:rPr>
+          <w:rFonts w:ascii="Times New Roman" w:hAnsi="Times New Roman" w:cs="Times New Roman"/>
+          <w:sz w:val="24"/>
+          <w:szCs w:val="24"/>
+        </w:rPr>
+        <w:br w:type="page"/>
       </w:r>
     </w:p>
     <w:p>
@@ -17484,38 +17803,29 @@
           <w:sz w:val="24"/>
           <w:szCs w:val="24"/>
         </w:rPr>
-        <w:t>. An Example of regression plot that can be download for reproducible research</w:t>
-      </w:r>
-    </w:p>
-    <w:p>
-      <w:pPr>
-        <w:tabs>
-          <w:tab w:val="left" w:pos="7650"/>
-        </w:tabs>
-        <w:jc w:val="center"/>
-        <w:rPr>
-          <w:rFonts w:ascii="Times New Roman" w:hAnsi="Times New Roman" w:cs="Times New Roman"/>
-          <w:sz w:val="24"/>
-          <w:szCs w:val="24"/>
-        </w:rPr>
-      </w:pPr>
+        <w:t>. An Example of regression plot that can be download for reproducible</w:t>
+      </w:r>
+      <w:r>
+        <w:rPr>
+          <w:rFonts w:ascii="Times New Roman" w:hAnsi="Times New Roman" w:cs="Times New Roman"/>
+          <w:sz w:val="24"/>
+          <w:szCs w:val="24"/>
+        </w:rPr>
+        <w:t xml:space="preserve"> research</w:t>
+      </w:r>
     </w:p>
     <w:p>
       <w:pPr>
         <w:pStyle w:val="Heading2"/>
       </w:pPr>
-      <w:r>
-        <w:br w:type="page"/>
-      </w:r>
-      <w:bookmarkStart w:id="25" w:name="_Toc411980887"/>
-      <w:r>
-        <w:lastRenderedPageBreak/>
+      <w:bookmarkStart w:id="24" w:name="_Toc411980887"/>
+      <w:r>
         <w:t xml:space="preserve">Setup </w:t>
       </w:r>
       <w:r>
         <w:t>and Install Environment</w:t>
       </w:r>
-      <w:bookmarkEnd w:id="25"/>
+      <w:bookmarkEnd w:id="24"/>
       <w:r>
         <w:t xml:space="preserve"> </w:t>
       </w:r>
@@ -17748,6 +18058,7 @@
           <w:szCs w:val="24"/>
           <w:highlight w:val="lightGray"/>
         </w:rPr>
+        <w:lastRenderedPageBreak/>
         <w:t>$ sudo apt-get install gdebi-core</w:t>
       </w:r>
     </w:p>
@@ -18008,7 +18319,6 @@
           <w:sz w:val="24"/>
           <w:szCs w:val="24"/>
         </w:rPr>
-        <w:lastRenderedPageBreak/>
         <w:t>library("rjson")</w:t>
       </w:r>
     </w:p>
@@ -18222,11 +18532,11 @@
         <w:pStyle w:val="Heading1"/>
         <w:jc w:val="both"/>
       </w:pPr>
-      <w:bookmarkStart w:id="26" w:name="_Toc411980888"/>
+      <w:bookmarkStart w:id="25" w:name="_Toc411980888"/>
       <w:r>
         <w:t>Limitation</w:t>
       </w:r>
-      <w:bookmarkEnd w:id="26"/>
+      <w:bookmarkEnd w:id="25"/>
     </w:p>
     <w:p>
       <w:pPr>
@@ -18251,6 +18561,11 @@
     </w:p>
     <w:p>
       <w:pPr>
+        <w:pStyle w:val="ListParagraph"/>
+        <w:numPr>
+          <w:ilvl w:val="0"/>
+          <w:numId w:val="16"/>
+        </w:numPr>
         <w:tabs>
           <w:tab w:val="left" w:pos="7650"/>
         </w:tabs>
@@ -18304,6 +18619,11 @@
     </w:p>
     <w:p>
       <w:pPr>
+        <w:pStyle w:val="ListParagraph"/>
+        <w:numPr>
+          <w:ilvl w:val="0"/>
+          <w:numId w:val="16"/>
+        </w:numPr>
         <w:tabs>
           <w:tab w:val="left" w:pos="7650"/>
         </w:tabs>
@@ -18314,9 +18634,22 @@
           <w:szCs w:val="24"/>
         </w:rPr>
       </w:pPr>
-    </w:p>
-    <w:p>
-      <w:pPr>
+      <w:r>
+        <w:rPr>
+          <w:rFonts w:ascii="Times New Roman" w:hAnsi="Times New Roman" w:cs="Times New Roman"/>
+          <w:sz w:val="24"/>
+          <w:szCs w:val="24"/>
+        </w:rPr>
+        <w:t xml:space="preserve">This application will produces many of duplication data for the historical data. Historical data means the data already store in Android db. This application will collect historical data every one day, so the data will have many of duplication. </w:t>
+      </w:r>
+    </w:p>
+    <w:p>
+      <w:pPr>
+        <w:pStyle w:val="ListParagraph"/>
+        <w:numPr>
+          <w:ilvl w:val="0"/>
+          <w:numId w:val="16"/>
+        </w:numPr>
         <w:tabs>
           <w:tab w:val="left" w:pos="7650"/>
         </w:tabs>
@@ -18327,19 +18660,14 @@
           <w:szCs w:val="24"/>
         </w:rPr>
       </w:pPr>
-    </w:p>
-    <w:p>
-      <w:pPr>
-        <w:tabs>
-          <w:tab w:val="left" w:pos="7650"/>
-        </w:tabs>
-        <w:jc w:val="both"/>
-        <w:rPr>
-          <w:rFonts w:ascii="Times New Roman" w:hAnsi="Times New Roman" w:cs="Times New Roman"/>
-          <w:sz w:val="24"/>
-          <w:szCs w:val="24"/>
-        </w:rPr>
-      </w:pPr>
+      <w:r>
+        <w:rPr>
+          <w:rFonts w:ascii="Times New Roman" w:hAnsi="Times New Roman" w:cs="Times New Roman"/>
+          <w:sz w:val="24"/>
+          <w:szCs w:val="24"/>
+        </w:rPr>
+        <w:t xml:space="preserve">For the sensor data, using this application, we cannot set the sampling rate of the sensors. </w:t>
+      </w:r>
     </w:p>
     <w:sectPr>
       <w:headerReference w:type="default" r:id="rId22"/>
@@ -18412,7 +18740,7 @@
           <w:rPr>
             <w:noProof/>
           </w:rPr>
-          <w:t>17</w:t>
+          <w:t>21</w:t>
         </w:r>
         <w:r>
           <w:rPr>
@@ -18602,7 +18930,7 @@
         </mc:Choice>
         <mc:Fallback>
           <w:pict>
-            <v:line w14:anchorId="2FD94186" id="Straight Connector 3" o:spid="_x0000_s1026" style="position:absolute;flip:y;z-index:251659264;visibility:visible;mso-wrap-style:square;mso-width-percent:0;mso-height-percent:0;mso-wrap-distance-left:9pt;mso-wrap-distance-top:0;mso-wrap-distance-right:9pt;mso-wrap-distance-bottom:0;mso-position-horizontal:left;mso-position-horizontal-relative:margin;mso-position-vertical:absolute;mso-position-vertical-relative:text;mso-width-percent:0;mso-height-percent:0;mso-width-relative:margin;mso-height-relative:margin" from="0,3.9pt" to="475.5pt,4.65pt" o:gfxdata="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" strokecolor="black [3213]" strokeweight="1.25pt">
+            <v:line w14:anchorId="7C101D9D" id="Straight Connector 3" o:spid="_x0000_s1026" style="position:absolute;flip:y;z-index:251659264;visibility:visible;mso-wrap-style:square;mso-width-percent:0;mso-height-percent:0;mso-wrap-distance-left:9pt;mso-wrap-distance-top:0;mso-wrap-distance-right:9pt;mso-wrap-distance-bottom:0;mso-position-horizontal:left;mso-position-horizontal-relative:margin;mso-position-vertical:absolute;mso-position-vertical-relative:text;mso-width-percent:0;mso-height-percent:0;mso-width-relative:margin;mso-height-relative:margin" from="0,3.9pt" to="475.5pt,4.65pt" o:gfxdata="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" strokecolor="black [3213]" strokeweight="1.25pt">
               <v:stroke linestyle="thinThin" joinstyle="miter"/>
               <w10:wrap anchorx="margin"/>
             </v:line>
@@ -19666,6 +19994,92 @@
     </w:lvl>
   </w:abstractNum>
   <w:abstractNum w:abstractNumId="10">
+    <w:nsid w:val="55404266"/>
+    <w:multiLevelType w:val="hybridMultilevel"/>
+    <w:tmpl w:val="0DDE564E"/>
+    <w:lvl w:ilvl="0" w:tplc="0409000F">
+      <w:start w:val="1"/>
+      <w:numFmt w:val="decimal"/>
+      <w:lvlText w:val="%1."/>
+      <w:lvlJc w:val="left"/>
+      <w:pPr>
+        <w:ind w:left="720" w:hanging="360"/>
+      </w:pPr>
+    </w:lvl>
+    <w:lvl w:ilvl="1" w:tplc="04090019" w:tentative="1">
+      <w:start w:val="1"/>
+      <w:numFmt w:val="lowerLetter"/>
+      <w:lvlText w:val="%2."/>
+      <w:lvlJc w:val="left"/>
+      <w:pPr>
+        <w:ind w:left="1440" w:hanging="360"/>
+      </w:pPr>
+    </w:lvl>
+    <w:lvl w:ilvl="2" w:tplc="0409001B" w:tentative="1">
+      <w:start w:val="1"/>
+      <w:numFmt w:val="lowerRoman"/>
+      <w:lvlText w:val="%3."/>
+      <w:lvlJc w:val="right"/>
+      <w:pPr>
+        <w:ind w:left="2160" w:hanging="180"/>
+      </w:pPr>
+    </w:lvl>
+    <w:lvl w:ilvl="3" w:tplc="0409000F" w:tentative="1">
+      <w:start w:val="1"/>
+      <w:numFmt w:val="decimal"/>
+      <w:lvlText w:val="%4."/>
+      <w:lvlJc w:val="left"/>
+      <w:pPr>
+        <w:ind w:left="2880" w:hanging="360"/>
+      </w:pPr>
+    </w:lvl>
+    <w:lvl w:ilvl="4" w:tplc="04090019" w:tentative="1">
+      <w:start w:val="1"/>
+      <w:numFmt w:val="lowerLetter"/>
+      <w:lvlText w:val="%5."/>
+      <w:lvlJc w:val="left"/>
+      <w:pPr>
+        <w:ind w:left="3600" w:hanging="360"/>
+      </w:pPr>
+    </w:lvl>
+    <w:lvl w:ilvl="5" w:tplc="0409001B" w:tentative="1">
+      <w:start w:val="1"/>
+      <w:numFmt w:val="lowerRoman"/>
+      <w:lvlText w:val="%6."/>
+      <w:lvlJc w:val="right"/>
+      <w:pPr>
+        <w:ind w:left="4320" w:hanging="180"/>
+      </w:pPr>
+    </w:lvl>
+    <w:lvl w:ilvl="6" w:tplc="0409000F" w:tentative="1">
+      <w:start w:val="1"/>
+      <w:numFmt w:val="decimal"/>
+      <w:lvlText w:val="%7."/>
+      <w:lvlJc w:val="left"/>
+      <w:pPr>
+        <w:ind w:left="5040" w:hanging="360"/>
+      </w:pPr>
+    </w:lvl>
+    <w:lvl w:ilvl="7" w:tplc="04090019" w:tentative="1">
+      <w:start w:val="1"/>
+      <w:numFmt w:val="lowerLetter"/>
+      <w:lvlText w:val="%8."/>
+      <w:lvlJc w:val="left"/>
+      <w:pPr>
+        <w:ind w:left="5760" w:hanging="360"/>
+      </w:pPr>
+    </w:lvl>
+    <w:lvl w:ilvl="8" w:tplc="0409001B" w:tentative="1">
+      <w:start w:val="1"/>
+      <w:numFmt w:val="lowerRoman"/>
+      <w:lvlText w:val="%9."/>
+      <w:lvlJc w:val="right"/>
+      <w:pPr>
+        <w:ind w:left="6480" w:hanging="180"/>
+      </w:pPr>
+    </w:lvl>
+  </w:abstractNum>
+  <w:abstractNum w:abstractNumId="11">
     <w:nsid w:val="564D2153"/>
     <w:multiLevelType w:val="hybridMultilevel"/>
     <w:tmpl w:val="4E9ACB58"/>
@@ -19778,7 +20192,7 @@
       </w:rPr>
     </w:lvl>
   </w:abstractNum>
-  <w:abstractNum w:abstractNumId="11">
+  <w:abstractNum w:abstractNumId="12">
     <w:nsid w:val="679A5DF7"/>
     <w:multiLevelType w:val="hybridMultilevel"/>
     <w:tmpl w:val="0FD83578"/>
@@ -19891,7 +20305,7 @@
       </w:rPr>
     </w:lvl>
   </w:abstractNum>
-  <w:abstractNum w:abstractNumId="12">
+  <w:abstractNum w:abstractNumId="13">
     <w:nsid w:val="691522E2"/>
     <w:multiLevelType w:val="hybridMultilevel"/>
     <w:tmpl w:val="01E4DD38"/>
@@ -20004,7 +20418,7 @@
       </w:rPr>
     </w:lvl>
   </w:abstractNum>
-  <w:abstractNum w:abstractNumId="13">
+  <w:abstractNum w:abstractNumId="14">
     <w:nsid w:val="740A7F69"/>
     <w:multiLevelType w:val="hybridMultilevel"/>
     <w:tmpl w:val="6FAC8708"/>
@@ -20090,7 +20504,7 @@
       </w:pPr>
     </w:lvl>
   </w:abstractNum>
-  <w:abstractNum w:abstractNumId="14">
+  <w:abstractNum w:abstractNumId="15">
     <w:nsid w:val="7D6F51F3"/>
     <w:multiLevelType w:val="hybridMultilevel"/>
     <w:tmpl w:val="2FE022D6"/>
@@ -20177,7 +20591,7 @@
     </w:lvl>
   </w:abstractNum>
   <w:num w:numId="1">
-    <w:abstractNumId w:val="14"/>
+    <w:abstractNumId w:val="15"/>
   </w:num>
   <w:num w:numId="2">
     <w:abstractNumId w:val="2"/>
@@ -20186,7 +20600,7 @@
     <w:abstractNumId w:val="8"/>
   </w:num>
   <w:num w:numId="4">
-    <w:abstractNumId w:val="10"/>
+    <w:abstractNumId w:val="11"/>
   </w:num>
   <w:num w:numId="5">
     <w:abstractNumId w:val="4"/>
@@ -20198,7 +20612,7 @@
     <w:abstractNumId w:val="1"/>
   </w:num>
   <w:num w:numId="8">
-    <w:abstractNumId w:val="13"/>
+    <w:abstractNumId w:val="14"/>
   </w:num>
   <w:num w:numId="9">
     <w:abstractNumId w:val="0"/>
@@ -20210,16 +20624,19 @@
     <w:abstractNumId w:val="9"/>
   </w:num>
   <w:num w:numId="12">
-    <w:abstractNumId w:val="12"/>
+    <w:abstractNumId w:val="13"/>
   </w:num>
   <w:num w:numId="13">
-    <w:abstractNumId w:val="11"/>
+    <w:abstractNumId w:val="12"/>
   </w:num>
   <w:num w:numId="14">
     <w:abstractNumId w:val="3"/>
   </w:num>
   <w:num w:numId="15">
     <w:abstractNumId w:val="7"/>
+  </w:num>
+  <w:num w:numId="16">
+    <w:abstractNumId w:val="10"/>
   </w:num>
 </w:numbering>
 </file>
@@ -21283,7 +21700,7 @@
 </file>
 
 <file path=customXml/itemProps1.xml><?xml version="1.0" encoding="utf-8"?>
-<ds:datastoreItem xmlns:ds="http://schemas.openxmlformats.org/officeDocument/2006/customXml" ds:itemID="{73384388-1476-4DE9-98A7-36CF9F2E73D4}">
+<ds:datastoreItem xmlns:ds="http://schemas.openxmlformats.org/officeDocument/2006/customXml" ds:itemID="{3745A73C-8E3D-4A5D-9458-CB8395709DCD}">
   <ds:schemaRefs>
     <ds:schemaRef ds:uri="http://schemas.openxmlformats.org/officeDocument/2006/bibliography"/>
   </ds:schemaRefs>

</xml_diff>

<commit_message>
fixed submit to prof docx and pdf
</commit_message>
<xml_diff>
--- a/Data Documentation/ITRC Data Documentation v 1.0.docx
+++ b/Data Documentation/ITRC Data Documentation v 1.0.docx
@@ -105,7 +105,7 @@
           </mc:Choice>
           <mc:Fallback>
             <w:pict>
-              <v:line w14:anchorId="56DCF82C" id="Straight Connector 2" o:spid="_x0000_s1026" style="position:absolute;flip:y;z-index:251659264;visibility:visible;mso-wrap-style:square;mso-width-percent:0;mso-height-percent:0;mso-wrap-distance-left:9pt;mso-wrap-distance-top:0;mso-wrap-distance-right:9pt;mso-wrap-distance-bottom:0;mso-position-horizontal:absolute;mso-position-horizontal-relative:text;mso-position-vertical:absolute;mso-position-vertical-relative:text;mso-width-percent:0;mso-height-percent:0;mso-width-relative:page;mso-height-relative:page" from="19.65pt,9pt" to="464.1pt,9pt" o:gfxdata="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" strokeweight="3pt">
+              <v:line w14:anchorId="2A1A1C7A" id="Straight Connector 2" o:spid="_x0000_s1026" style="position:absolute;flip:y;z-index:251659264;visibility:visible;mso-wrap-style:square;mso-width-percent:0;mso-height-percent:0;mso-wrap-distance-left:9pt;mso-wrap-distance-top:0;mso-wrap-distance-right:9pt;mso-wrap-distance-bottom:0;mso-position-horizontal:absolute;mso-position-horizontal-relative:text;mso-position-vertical:absolute;mso-position-vertical-relative:text;mso-width-percent:0;mso-height-percent:0;mso-width-relative:page;mso-height-relative:page" from="19.65pt,9pt" to="464.1pt,9pt" o:gfxdata="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" strokeweight="3pt">
                 <v:stroke linestyle="thinThin"/>
               </v:line>
             </w:pict>
@@ -304,7 +304,7 @@
           </mc:Choice>
           <mc:Fallback>
             <w:pict>
-              <v:line w14:anchorId="62181F15" id="Straight Connector 1" o:spid="_x0000_s1026" style="position:absolute;flip:y;z-index:251660288;visibility:visible;mso-wrap-style:square;mso-width-percent:0;mso-height-percent:0;mso-wrap-distance-left:9pt;mso-wrap-distance-top:0;mso-wrap-distance-right:9pt;mso-wrap-distance-bottom:0;mso-position-horizontal:absolute;mso-position-horizontal-relative:text;mso-position-vertical:absolute;mso-position-vertical-relative:text;mso-width-percent:0;mso-height-percent:0;mso-width-relative:page;mso-height-relative:page" from="19.95pt,.05pt" to="464.4pt,.05pt" o:gfxdata="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" strokeweight="3pt">
+              <v:line w14:anchorId="350366CB" id="Straight Connector 1" o:spid="_x0000_s1026" style="position:absolute;flip:y;z-index:251660288;visibility:visible;mso-wrap-style:square;mso-width-percent:0;mso-height-percent:0;mso-wrap-distance-left:9pt;mso-wrap-distance-top:0;mso-wrap-distance-right:9pt;mso-wrap-distance-bottom:0;mso-position-horizontal:absolute;mso-position-horizontal-relative:text;mso-position-vertical:absolute;mso-position-vertical-relative:text;mso-width-percent:0;mso-height-percent:0;mso-width-relative:page;mso-height-relative:page" from="19.95pt,.05pt" to="464.4pt,.05pt" o:gfxdata="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" strokeweight="3pt">
                 <v:stroke linestyle="thinThin"/>
               </v:line>
             </w:pict>
@@ -1652,7 +1652,12 @@
             <w:pStyle w:val="TOCHeading"/>
           </w:pPr>
           <w:r>
-            <w:t>Contents</w:t>
+            <w:t>Cont</w:t>
+          </w:r>
+          <w:bookmarkStart w:id="0" w:name="_GoBack"/>
+          <w:bookmarkEnd w:id="0"/>
+          <w:r>
+            <w:t>ents</w:t>
           </w:r>
         </w:p>
         <w:p>
@@ -1674,7 +1679,7 @@
           <w:r>
             <w:fldChar w:fldCharType="separate"/>
           </w:r>
-          <w:hyperlink w:anchor="_Toc411980863" w:history="1">
+          <w:hyperlink w:anchor="_Toc412012381" w:history="1">
             <w:r>
               <w:rPr>
                 <w:rStyle w:val="Hyperlink"/>
@@ -1701,7 +1706,7 @@
                 <w:noProof/>
                 <w:webHidden/>
               </w:rPr>
-              <w:instrText xml:space="preserve"> PAGEREF _Toc411980863 \h </w:instrText>
+              <w:instrText xml:space="preserve"> PAGEREF _Toc412012381 \h </w:instrText>
             </w:r>
             <w:r>
               <w:rPr>
@@ -1742,7 +1747,7 @@
               <w:noProof/>
             </w:rPr>
           </w:pPr>
-          <w:hyperlink w:anchor="_Toc411980864" w:history="1">
+          <w:hyperlink w:anchor="_Toc412012382" w:history="1">
             <w:r>
               <w:rPr>
                 <w:rStyle w:val="Hyperlink"/>
@@ -1769,7 +1774,7 @@
                 <w:noProof/>
                 <w:webHidden/>
               </w:rPr>
-              <w:instrText xml:space="preserve"> PAGEREF _Toc411980864 \h </w:instrText>
+              <w:instrText xml:space="preserve"> PAGEREF _Toc412012382 \h </w:instrText>
             </w:r>
             <w:r>
               <w:rPr>
@@ -1810,7 +1815,7 @@
               <w:noProof/>
             </w:rPr>
           </w:pPr>
-          <w:hyperlink w:anchor="_Toc411980865" w:history="1">
+          <w:hyperlink w:anchor="_Toc412012383" w:history="1">
             <w:r>
               <w:rPr>
                 <w:rStyle w:val="Hyperlink"/>
@@ -1837,7 +1842,7 @@
                 <w:noProof/>
                 <w:webHidden/>
               </w:rPr>
-              <w:instrText xml:space="preserve"> PAGEREF _Toc411980865 \h </w:instrText>
+              <w:instrText xml:space="preserve"> PAGEREF _Toc412012383 \h </w:instrText>
             </w:r>
             <w:r>
               <w:rPr>
@@ -1878,7 +1883,7 @@
               <w:noProof/>
             </w:rPr>
           </w:pPr>
-          <w:hyperlink w:anchor="_Toc411980866" w:history="1">
+          <w:hyperlink w:anchor="_Toc412012384" w:history="1">
             <w:r>
               <w:rPr>
                 <w:rStyle w:val="Hyperlink"/>
@@ -1905,7 +1910,7 @@
                 <w:noProof/>
                 <w:webHidden/>
               </w:rPr>
-              <w:instrText xml:space="preserve"> PAGEREF _Toc411980866 \h </w:instrText>
+              <w:instrText xml:space="preserve"> PAGEREF _Toc412012384 \h </w:instrText>
             </w:r>
             <w:r>
               <w:rPr>
@@ -1946,7 +1951,7 @@
               <w:noProof/>
             </w:rPr>
           </w:pPr>
-          <w:hyperlink w:anchor="_Toc411980867" w:history="1">
+          <w:hyperlink w:anchor="_Toc412012385" w:history="1">
             <w:r>
               <w:rPr>
                 <w:rStyle w:val="Hyperlink"/>
@@ -1973,7 +1978,7 @@
                 <w:noProof/>
                 <w:webHidden/>
               </w:rPr>
-              <w:instrText xml:space="preserve"> PAGEREF _Toc411980867 \h </w:instrText>
+              <w:instrText xml:space="preserve"> PAGEREF _Toc412012385 \h </w:instrText>
             </w:r>
             <w:r>
               <w:rPr>
@@ -2014,7 +2019,7 @@
               <w:noProof/>
             </w:rPr>
           </w:pPr>
-          <w:hyperlink w:anchor="_Toc411980868" w:history="1">
+          <w:hyperlink w:anchor="_Toc412012386" w:history="1">
             <w:r>
               <w:rPr>
                 <w:rStyle w:val="Hyperlink"/>
@@ -2041,7 +2046,7 @@
                 <w:noProof/>
                 <w:webHidden/>
               </w:rPr>
-              <w:instrText xml:space="preserve"> PAGEREF _Toc411980868 \h </w:instrText>
+              <w:instrText xml:space="preserve"> PAGEREF _Toc412012386 \h </w:instrText>
             </w:r>
             <w:r>
               <w:rPr>
@@ -2082,7 +2087,7 @@
               <w:noProof/>
             </w:rPr>
           </w:pPr>
-          <w:hyperlink w:anchor="_Toc411980869" w:history="1">
+          <w:hyperlink w:anchor="_Toc412012387" w:history="1">
             <w:r>
               <w:rPr>
                 <w:rStyle w:val="Hyperlink"/>
@@ -2109,7 +2114,7 @@
                 <w:noProof/>
                 <w:webHidden/>
               </w:rPr>
-              <w:instrText xml:space="preserve"> PAGEREF _Toc411980869 \h </w:instrText>
+              <w:instrText xml:space="preserve"> PAGEREF _Toc412012387 \h </w:instrText>
             </w:r>
             <w:r>
               <w:rPr>
@@ -2150,7 +2155,7 @@
               <w:noProof/>
             </w:rPr>
           </w:pPr>
-          <w:hyperlink w:anchor="_Toc411980870" w:history="1">
+          <w:hyperlink w:anchor="_Toc412012388" w:history="1">
             <w:r>
               <w:rPr>
                 <w:rStyle w:val="Hyperlink"/>
@@ -2177,7 +2182,7 @@
                 <w:noProof/>
                 <w:webHidden/>
               </w:rPr>
-              <w:instrText xml:space="preserve"> PAGEREF _Toc411980870 \h </w:instrText>
+              <w:instrText xml:space="preserve"> PAGEREF _Toc412012388 \h </w:instrText>
             </w:r>
             <w:r>
               <w:rPr>
@@ -2218,7 +2223,7 @@
               <w:noProof/>
             </w:rPr>
           </w:pPr>
-          <w:hyperlink w:anchor="_Toc411980871" w:history="1">
+          <w:hyperlink w:anchor="_Toc412012389" w:history="1">
             <w:r>
               <w:rPr>
                 <w:rStyle w:val="Hyperlink"/>
@@ -2245,7 +2250,7 @@
                 <w:noProof/>
                 <w:webHidden/>
               </w:rPr>
-              <w:instrText xml:space="preserve"> PAGEREF _Toc411980871 \h </w:instrText>
+              <w:instrText xml:space="preserve"> PAGEREF _Toc412012389 \h </w:instrText>
             </w:r>
             <w:r>
               <w:rPr>
@@ -2286,7 +2291,7 @@
               <w:noProof/>
             </w:rPr>
           </w:pPr>
-          <w:hyperlink w:anchor="_Toc411980872" w:history="1">
+          <w:hyperlink w:anchor="_Toc412012390" w:history="1">
             <w:r>
               <w:rPr>
                 <w:rStyle w:val="Hyperlink"/>
@@ -2313,7 +2318,7 @@
                 <w:noProof/>
                 <w:webHidden/>
               </w:rPr>
-              <w:instrText xml:space="preserve"> PAGEREF _Toc411980872 \h </w:instrText>
+              <w:instrText xml:space="preserve"> PAGEREF _Toc412012390 \h </w:instrText>
             </w:r>
             <w:r>
               <w:rPr>
@@ -2333,7 +2338,7 @@
                 <w:noProof/>
                 <w:webHidden/>
               </w:rPr>
-              <w:t>11</w:t>
+              <w:t>12</w:t>
             </w:r>
             <w:r>
               <w:rPr>
@@ -2354,7 +2359,7 @@
               <w:noProof/>
             </w:rPr>
           </w:pPr>
-          <w:hyperlink w:anchor="_Toc411980873" w:history="1">
+          <w:hyperlink w:anchor="_Toc412012391" w:history="1">
             <w:r>
               <w:rPr>
                 <w:rStyle w:val="Hyperlink"/>
@@ -2381,7 +2386,7 @@
                 <w:noProof/>
                 <w:webHidden/>
               </w:rPr>
-              <w:instrText xml:space="preserve"> PAGEREF _Toc411980873 \h </w:instrText>
+              <w:instrText xml:space="preserve"> PAGEREF _Toc412012391 \h </w:instrText>
             </w:r>
             <w:r>
               <w:rPr>
@@ -2422,7 +2427,7 @@
               <w:noProof/>
             </w:rPr>
           </w:pPr>
-          <w:hyperlink w:anchor="_Toc411980874" w:history="1">
+          <w:hyperlink w:anchor="_Toc412012392" w:history="1">
             <w:r>
               <w:rPr>
                 <w:rStyle w:val="Hyperlink"/>
@@ -2449,7 +2454,7 @@
                 <w:noProof/>
                 <w:webHidden/>
               </w:rPr>
-              <w:instrText xml:space="preserve"> PAGEREF _Toc411980874 \h </w:instrText>
+              <w:instrText xml:space="preserve"> PAGEREF _Toc412012392 \h </w:instrText>
             </w:r>
             <w:r>
               <w:rPr>
@@ -2469,7 +2474,7 @@
                 <w:noProof/>
                 <w:webHidden/>
               </w:rPr>
-              <w:t>12</w:t>
+              <w:t>13</w:t>
             </w:r>
             <w:r>
               <w:rPr>
@@ -2490,7 +2495,7 @@
               <w:noProof/>
             </w:rPr>
           </w:pPr>
-          <w:hyperlink w:anchor="_Toc411980875" w:history="1">
+          <w:hyperlink w:anchor="_Toc412012393" w:history="1">
             <w:r>
               <w:rPr>
                 <w:rStyle w:val="Hyperlink"/>
@@ -2517,7 +2522,7 @@
                 <w:noProof/>
                 <w:webHidden/>
               </w:rPr>
-              <w:instrText xml:space="preserve"> PAGEREF _Toc411980875 \h </w:instrText>
+              <w:instrText xml:space="preserve"> PAGEREF _Toc412012393 \h </w:instrText>
             </w:r>
             <w:r>
               <w:rPr>
@@ -2537,7 +2542,7 @@
                 <w:noProof/>
                 <w:webHidden/>
               </w:rPr>
-              <w:t>12</w:t>
+              <w:t>13</w:t>
             </w:r>
             <w:r>
               <w:rPr>
@@ -2558,13 +2563,13 @@
               <w:noProof/>
             </w:rPr>
           </w:pPr>
-          <w:hyperlink w:anchor="_Toc411980876" w:history="1">
+          <w:hyperlink w:anchor="_Toc412012394" w:history="1">
             <w:r>
               <w:rPr>
                 <w:rStyle w:val="Hyperlink"/>
                 <w:noProof/>
               </w:rPr>
-              <w:t>Browser Bookmark Probe</w:t>
+              <w:t>Bookmark and Log Search Probe</w:t>
             </w:r>
             <w:r>
               <w:rPr>
@@ -2585,7 +2590,7 @@
                 <w:noProof/>
                 <w:webHidden/>
               </w:rPr>
-              <w:instrText xml:space="preserve"> PAGEREF _Toc411980876 \h </w:instrText>
+              <w:instrText xml:space="preserve"> PAGEREF _Toc412012394 \h </w:instrText>
             </w:r>
             <w:r>
               <w:rPr>
@@ -2605,7 +2610,7 @@
                 <w:noProof/>
                 <w:webHidden/>
               </w:rPr>
-              <w:t>12</w:t>
+              <w:t>14</w:t>
             </w:r>
             <w:r>
               <w:rPr>
@@ -2626,13 +2631,13 @@
               <w:noProof/>
             </w:rPr>
           </w:pPr>
-          <w:hyperlink w:anchor="_Toc411980877" w:history="1">
+          <w:hyperlink w:anchor="_Toc412012395" w:history="1">
             <w:r>
               <w:rPr>
                 <w:rStyle w:val="Hyperlink"/>
                 <w:noProof/>
               </w:rPr>
-              <w:t>Browser Search Probe</w:t>
+              <w:t>Contact Probe</w:t>
             </w:r>
             <w:r>
               <w:rPr>
@@ -2653,7 +2658,7 @@
                 <w:noProof/>
                 <w:webHidden/>
               </w:rPr>
-              <w:instrText xml:space="preserve"> PAGEREF _Toc411980877 \h </w:instrText>
+              <w:instrText xml:space="preserve"> PAGEREF _Toc412012395 \h </w:instrText>
             </w:r>
             <w:r>
               <w:rPr>
@@ -2673,7 +2678,75 @@
                 <w:noProof/>
                 <w:webHidden/>
               </w:rPr>
-              <w:t>13</w:t>
+              <w:t>14</w:t>
+            </w:r>
+            <w:r>
+              <w:rPr>
+                <w:noProof/>
+                <w:webHidden/>
+              </w:rPr>
+              <w:fldChar w:fldCharType="end"/>
+            </w:r>
+          </w:hyperlink>
+        </w:p>
+        <w:p>
+          <w:pPr>
+            <w:pStyle w:val="TOC2"/>
+            <w:tabs>
+              <w:tab w:val="right" w:leader="dot" w:pos="8540"/>
+            </w:tabs>
+            <w:rPr>
+              <w:noProof/>
+            </w:rPr>
+          </w:pPr>
+          <w:hyperlink w:anchor="_Toc412012396" w:history="1">
+            <w:r>
+              <w:rPr>
+                <w:rStyle w:val="Hyperlink"/>
+                <w:noProof/>
+              </w:rPr>
+              <w:t>Continuous Data</w:t>
+            </w:r>
+            <w:r>
+              <w:rPr>
+                <w:noProof/>
+                <w:webHidden/>
+              </w:rPr>
+              <w:tab/>
+            </w:r>
+            <w:r>
+              <w:rPr>
+                <w:noProof/>
+                <w:webHidden/>
+              </w:rPr>
+              <w:fldChar w:fldCharType="begin"/>
+            </w:r>
+            <w:r>
+              <w:rPr>
+                <w:noProof/>
+                <w:webHidden/>
+              </w:rPr>
+              <w:instrText xml:space="preserve"> PAGEREF _Toc412012396 \h </w:instrText>
+            </w:r>
+            <w:r>
+              <w:rPr>
+                <w:noProof/>
+                <w:webHidden/>
+              </w:rPr>
+            </w:r>
+            <w:r>
+              <w:rPr>
+                <w:noProof/>
+                <w:webHidden/>
+              </w:rPr>
+              <w:fldChar w:fldCharType="separate"/>
+            </w:r>
+            <w:r>
+              <w:rPr>
+                <w:noProof/>
+                <w:webHidden/>
+              </w:rPr>
+              <w:t>14</w:t>
             </w:r>
             <w:r>
               <w:rPr>
@@ -2694,13 +2767,13 @@
               <w:noProof/>
             </w:rPr>
           </w:pPr>
-          <w:hyperlink w:anchor="_Toc411980878" w:history="1">
+          <w:hyperlink w:anchor="_Toc412012397" w:history="1">
             <w:r>
               <w:rPr>
                 <w:rStyle w:val="Hyperlink"/>
                 <w:noProof/>
               </w:rPr>
-              <w:t>Contact Probe</w:t>
+              <w:t>Android Sensors Data</w:t>
             </w:r>
             <w:r>
               <w:rPr>
@@ -2721,7 +2794,7 @@
                 <w:noProof/>
                 <w:webHidden/>
               </w:rPr>
-              <w:instrText xml:space="preserve"> PAGEREF _Toc411980878 \h </w:instrText>
+              <w:instrText xml:space="preserve"> PAGEREF _Toc412012397 \h </w:instrText>
             </w:r>
             <w:r>
               <w:rPr>
@@ -2741,7 +2814,143 @@
                 <w:noProof/>
                 <w:webHidden/>
               </w:rPr>
-              <w:t>13</w:t>
+              <w:t>15</w:t>
+            </w:r>
+            <w:r>
+              <w:rPr>
+                <w:noProof/>
+                <w:webHidden/>
+              </w:rPr>
+              <w:fldChar w:fldCharType="end"/>
+            </w:r>
+          </w:hyperlink>
+        </w:p>
+        <w:p>
+          <w:pPr>
+            <w:pStyle w:val="TOC3"/>
+            <w:tabs>
+              <w:tab w:val="right" w:leader="dot" w:pos="8540"/>
+            </w:tabs>
+            <w:rPr>
+              <w:noProof/>
+            </w:rPr>
+          </w:pPr>
+          <w:hyperlink w:anchor="_Toc412012398" w:history="1">
+            <w:r>
+              <w:rPr>
+                <w:rStyle w:val="Hyperlink"/>
+                <w:noProof/>
+              </w:rPr>
+              <w:t>Running Application Probe</w:t>
+            </w:r>
+            <w:r>
+              <w:rPr>
+                <w:noProof/>
+                <w:webHidden/>
+              </w:rPr>
+              <w:tab/>
+            </w:r>
+            <w:r>
+              <w:rPr>
+                <w:noProof/>
+                <w:webHidden/>
+              </w:rPr>
+              <w:fldChar w:fldCharType="begin"/>
+            </w:r>
+            <w:r>
+              <w:rPr>
+                <w:noProof/>
+                <w:webHidden/>
+              </w:rPr>
+              <w:instrText xml:space="preserve"> PAGEREF _Toc412012398 \h </w:instrText>
+            </w:r>
+            <w:r>
+              <w:rPr>
+                <w:noProof/>
+                <w:webHidden/>
+              </w:rPr>
+            </w:r>
+            <w:r>
+              <w:rPr>
+                <w:noProof/>
+                <w:webHidden/>
+              </w:rPr>
+              <w:fldChar w:fldCharType="separate"/>
+            </w:r>
+            <w:r>
+              <w:rPr>
+                <w:noProof/>
+                <w:webHidden/>
+              </w:rPr>
+              <w:t>16</w:t>
+            </w:r>
+            <w:r>
+              <w:rPr>
+                <w:noProof/>
+                <w:webHidden/>
+              </w:rPr>
+              <w:fldChar w:fldCharType="end"/>
+            </w:r>
+          </w:hyperlink>
+        </w:p>
+        <w:p>
+          <w:pPr>
+            <w:pStyle w:val="TOC3"/>
+            <w:tabs>
+              <w:tab w:val="right" w:leader="dot" w:pos="8540"/>
+            </w:tabs>
+            <w:rPr>
+              <w:noProof/>
+            </w:rPr>
+          </w:pPr>
+          <w:hyperlink w:anchor="_Toc412012399" w:history="1">
+            <w:r>
+              <w:rPr>
+                <w:rStyle w:val="Hyperlink"/>
+                <w:noProof/>
+              </w:rPr>
+              <w:t>Activity Probe</w:t>
+            </w:r>
+            <w:r>
+              <w:rPr>
+                <w:noProof/>
+                <w:webHidden/>
+              </w:rPr>
+              <w:tab/>
+            </w:r>
+            <w:r>
+              <w:rPr>
+                <w:noProof/>
+                <w:webHidden/>
+              </w:rPr>
+              <w:fldChar w:fldCharType="begin"/>
+            </w:r>
+            <w:r>
+              <w:rPr>
+                <w:noProof/>
+                <w:webHidden/>
+              </w:rPr>
+              <w:instrText xml:space="preserve"> PAGEREF _Toc412012399 \h </w:instrText>
+            </w:r>
+            <w:r>
+              <w:rPr>
+                <w:noProof/>
+                <w:webHidden/>
+              </w:rPr>
+            </w:r>
+            <w:r>
+              <w:rPr>
+                <w:noProof/>
+                <w:webHidden/>
+              </w:rPr>
+              <w:fldChar w:fldCharType="separate"/>
+            </w:r>
+            <w:r>
+              <w:rPr>
+                <w:noProof/>
+                <w:webHidden/>
+              </w:rPr>
+              <w:t>17</w:t>
             </w:r>
             <w:r>
               <w:rPr>
@@ -2762,13 +2971,13 @@
               <w:noProof/>
             </w:rPr>
           </w:pPr>
-          <w:hyperlink w:anchor="_Toc411980879" w:history="1">
+          <w:hyperlink w:anchor="_Toc412012400" w:history="1">
             <w:r>
               <w:rPr>
                 <w:rStyle w:val="Hyperlink"/>
                 <w:noProof/>
               </w:rPr>
-              <w:t>Continuous Data</w:t>
+              <w:t>Data Summarization</w:t>
             </w:r>
             <w:r>
               <w:rPr>
@@ -2789,7 +2998,7 @@
                 <w:noProof/>
                 <w:webHidden/>
               </w:rPr>
-              <w:instrText xml:space="preserve"> PAGEREF _Toc411980879 \h </w:instrText>
+              <w:instrText xml:space="preserve"> PAGEREF _Toc412012400 \h </w:instrText>
             </w:r>
             <w:r>
               <w:rPr>
@@ -2809,7 +3018,7 @@
                 <w:noProof/>
                 <w:webHidden/>
               </w:rPr>
-              <w:t>13</w:t>
+              <w:t>17</w:t>
             </w:r>
             <w:r>
               <w:rPr>
@@ -2822,7 +3031,7 @@
         </w:p>
         <w:p>
           <w:pPr>
-            <w:pStyle w:val="TOC3"/>
+            <w:pStyle w:val="TOC1"/>
             <w:tabs>
               <w:tab w:val="right" w:leader="dot" w:pos="8540"/>
             </w:tabs>
@@ -2830,13 +3039,13 @@
               <w:noProof/>
             </w:rPr>
           </w:pPr>
-          <w:hyperlink w:anchor="_Toc411980880" w:history="1">
+          <w:hyperlink w:anchor="_Toc412012401" w:history="1">
             <w:r>
               <w:rPr>
                 <w:rStyle w:val="Hyperlink"/>
                 <w:noProof/>
               </w:rPr>
-              <w:t>Android Sensors Data</w:t>
+              <w:t>Data Extraction</w:t>
             </w:r>
             <w:r>
               <w:rPr>
@@ -2857,7 +3066,7 @@
                 <w:noProof/>
                 <w:webHidden/>
               </w:rPr>
-              <w:instrText xml:space="preserve"> PAGEREF _Toc411980880 \h </w:instrText>
+              <w:instrText xml:space="preserve"> PAGEREF _Toc412012401 \h </w:instrText>
             </w:r>
             <w:r>
               <w:rPr>
@@ -2877,7 +3086,7 @@
                 <w:noProof/>
                 <w:webHidden/>
               </w:rPr>
-              <w:t>13</w:t>
+              <w:t>19</w:t>
             </w:r>
             <w:r>
               <w:rPr>
@@ -2890,7 +3099,7 @@
         </w:p>
         <w:p>
           <w:pPr>
-            <w:pStyle w:val="TOC3"/>
+            <w:pStyle w:val="TOC1"/>
             <w:tabs>
               <w:tab w:val="right" w:leader="dot" w:pos="8540"/>
             </w:tabs>
@@ -2898,13 +3107,13 @@
               <w:noProof/>
             </w:rPr>
           </w:pPr>
-          <w:hyperlink w:anchor="_Toc411980881" w:history="1">
+          <w:hyperlink w:anchor="_Toc412012402" w:history="1">
             <w:r>
               <w:rPr>
                 <w:rStyle w:val="Hyperlink"/>
                 <w:noProof/>
               </w:rPr>
-              <w:t>Running Application Probe</w:t>
+              <w:t>Data Visualization</w:t>
             </w:r>
             <w:r>
               <w:rPr>
@@ -2925,7 +3134,7 @@
                 <w:noProof/>
                 <w:webHidden/>
               </w:rPr>
-              <w:instrText xml:space="preserve"> PAGEREF _Toc411980881 \h </w:instrText>
+              <w:instrText xml:space="preserve"> PAGEREF _Toc412012402 \h </w:instrText>
             </w:r>
             <w:r>
               <w:rPr>
@@ -2945,75 +3154,7 @@
                 <w:noProof/>
                 <w:webHidden/>
               </w:rPr>
-              <w:t>15</w:t>
-            </w:r>
-            <w:r>
-              <w:rPr>
-                <w:noProof/>
-                <w:webHidden/>
-              </w:rPr>
-              <w:fldChar w:fldCharType="end"/>
-            </w:r>
-          </w:hyperlink>
-        </w:p>
-        <w:p>
-          <w:pPr>
-            <w:pStyle w:val="TOC3"/>
-            <w:tabs>
-              <w:tab w:val="right" w:leader="dot" w:pos="8540"/>
-            </w:tabs>
-            <w:rPr>
-              <w:noProof/>
-            </w:rPr>
-          </w:pPr>
-          <w:hyperlink w:anchor="_Toc411980882" w:history="1">
-            <w:r>
-              <w:rPr>
-                <w:rStyle w:val="Hyperlink"/>
-                <w:noProof/>
-              </w:rPr>
-              <w:t>Activity Probe</w:t>
-            </w:r>
-            <w:r>
-              <w:rPr>
-                <w:noProof/>
-                <w:webHidden/>
-              </w:rPr>
-              <w:tab/>
-            </w:r>
-            <w:r>
-              <w:rPr>
-                <w:noProof/>
-                <w:webHidden/>
-              </w:rPr>
-              <w:fldChar w:fldCharType="begin"/>
-            </w:r>
-            <w:r>
-              <w:rPr>
-                <w:noProof/>
-                <w:webHidden/>
-              </w:rPr>
-              <w:instrText xml:space="preserve"> PAGEREF _Toc411980882 \h </w:instrText>
-            </w:r>
-            <w:r>
-              <w:rPr>
-                <w:noProof/>
-                <w:webHidden/>
-              </w:rPr>
-            </w:r>
-            <w:r>
-              <w:rPr>
-                <w:noProof/>
-                <w:webHidden/>
-              </w:rPr>
-              <w:fldChar w:fldCharType="separate"/>
-            </w:r>
-            <w:r>
-              <w:rPr>
-                <w:noProof/>
-                <w:webHidden/>
-              </w:rPr>
-              <w:t>15</w:t>
+              <w:t>20</w:t>
             </w:r>
             <w:r>
               <w:rPr>
@@ -3034,13 +3175,13 @@
               <w:noProof/>
             </w:rPr>
           </w:pPr>
-          <w:hyperlink w:anchor="_Toc411980883" w:history="1">
+          <w:hyperlink w:anchor="_Toc412012403" w:history="1">
             <w:r>
               <w:rPr>
                 <w:rStyle w:val="Hyperlink"/>
                 <w:noProof/>
               </w:rPr>
-              <w:t>Data Summarization</w:t>
+              <w:t>Visualize the Data in Web Application</w:t>
             </w:r>
             <w:r>
               <w:rPr>
@@ -3061,7 +3202,7 @@
                 <w:noProof/>
                 <w:webHidden/>
               </w:rPr>
-              <w:instrText xml:space="preserve"> PAGEREF _Toc411980883 \h </w:instrText>
+              <w:instrText xml:space="preserve"> PAGEREF _Toc412012403 \h </w:instrText>
             </w:r>
             <w:r>
               <w:rPr>
@@ -3081,7 +3222,75 @@
                 <w:noProof/>
                 <w:webHidden/>
               </w:rPr>
-              <w:t>15</w:t>
+              <w:t>20</w:t>
+            </w:r>
+            <w:r>
+              <w:rPr>
+                <w:noProof/>
+                <w:webHidden/>
+              </w:rPr>
+              <w:fldChar w:fldCharType="end"/>
+            </w:r>
+          </w:hyperlink>
+        </w:p>
+        <w:p>
+          <w:pPr>
+            <w:pStyle w:val="TOC2"/>
+            <w:tabs>
+              <w:tab w:val="right" w:leader="dot" w:pos="8540"/>
+            </w:tabs>
+            <w:rPr>
+              <w:noProof/>
+            </w:rPr>
+          </w:pPr>
+          <w:hyperlink w:anchor="_Toc412012404" w:history="1">
+            <w:r>
+              <w:rPr>
+                <w:rStyle w:val="Hyperlink"/>
+                <w:noProof/>
+              </w:rPr>
+              <w:t>Setup and Install Environment</w:t>
+            </w:r>
+            <w:r>
+              <w:rPr>
+                <w:noProof/>
+                <w:webHidden/>
+              </w:rPr>
+              <w:tab/>
+            </w:r>
+            <w:r>
+              <w:rPr>
+                <w:noProof/>
+                <w:webHidden/>
+              </w:rPr>
+              <w:fldChar w:fldCharType="begin"/>
+            </w:r>
+            <w:r>
+              <w:rPr>
+                <w:noProof/>
+                <w:webHidden/>
+              </w:rPr>
+              <w:instrText xml:space="preserve"> PAGEREF _Toc412012404 \h </w:instrText>
+            </w:r>
+            <w:r>
+              <w:rPr>
+                <w:noProof/>
+                <w:webHidden/>
+              </w:rPr>
+            </w:r>
+            <w:r>
+              <w:rPr>
+                <w:noProof/>
+                <w:webHidden/>
+              </w:rPr>
+              <w:fldChar w:fldCharType="separate"/>
+            </w:r>
+            <w:r>
+              <w:rPr>
+                <w:noProof/>
+                <w:webHidden/>
+              </w:rPr>
+              <w:t>23</w:t>
             </w:r>
             <w:r>
               <w:rPr>
@@ -3102,13 +3311,13 @@
               <w:noProof/>
             </w:rPr>
           </w:pPr>
-          <w:hyperlink w:anchor="_Toc411980884" w:history="1">
+          <w:hyperlink w:anchor="_Toc412012405" w:history="1">
             <w:r>
               <w:rPr>
                 <w:rStyle w:val="Hyperlink"/>
                 <w:noProof/>
               </w:rPr>
-              <w:t>Data Extraction</w:t>
+              <w:t>Limitations</w:t>
             </w:r>
             <w:r>
               <w:rPr>
@@ -3129,7 +3338,7 @@
                 <w:noProof/>
                 <w:webHidden/>
               </w:rPr>
-              <w:instrText xml:space="preserve"> PAGEREF _Toc411980884 \h </w:instrText>
+              <w:instrText xml:space="preserve"> PAGEREF _Toc412012405 \h </w:instrText>
             </w:r>
             <w:r>
               <w:rPr>
@@ -3149,279 +3358,7 @@
                 <w:noProof/>
                 <w:webHidden/>
               </w:rPr>
-              <w:t>17</w:t>
-            </w:r>
-            <w:r>
-              <w:rPr>
-                <w:noProof/>
-                <w:webHidden/>
-              </w:rPr>
-              <w:fldChar w:fldCharType="end"/>
-            </w:r>
-          </w:hyperlink>
-        </w:p>
-        <w:p>
-          <w:pPr>
-            <w:pStyle w:val="TOC1"/>
-            <w:tabs>
-              <w:tab w:val="right" w:leader="dot" w:pos="8540"/>
-            </w:tabs>
-            <w:rPr>
-              <w:noProof/>
-            </w:rPr>
-          </w:pPr>
-          <w:hyperlink w:anchor="_Toc411980885" w:history="1">
-            <w:r>
-              <w:rPr>
-                <w:rStyle w:val="Hyperlink"/>
-                <w:noProof/>
-              </w:rPr>
-              <w:t>Data Visualization</w:t>
-            </w:r>
-            <w:r>
-              <w:rPr>
-                <w:noProof/>
-                <w:webHidden/>
-              </w:rPr>
-              <w:tab/>
-            </w:r>
-            <w:r>
-              <w:rPr>
-                <w:noProof/>
-                <w:webHidden/>
-              </w:rPr>
-              <w:fldChar w:fldCharType="begin"/>
-            </w:r>
-            <w:r>
-              <w:rPr>
-                <w:noProof/>
-                <w:webHidden/>
-              </w:rPr>
-              <w:instrText xml:space="preserve"> PAGEREF _Toc411980885 \h </w:instrText>
-            </w:r>
-            <w:r>
-              <w:rPr>
-                <w:noProof/>
-                <w:webHidden/>
-              </w:rPr>
-            </w:r>
-            <w:r>
-              <w:rPr>
-                <w:noProof/>
-                <w:webHidden/>
-              </w:rPr>
-              <w:fldChar w:fldCharType="separate"/>
-            </w:r>
-            <w:r>
-              <w:rPr>
-                <w:noProof/>
-                <w:webHidden/>
-              </w:rPr>
-              <w:t>18</w:t>
-            </w:r>
-            <w:r>
-              <w:rPr>
-                <w:noProof/>
-                <w:webHidden/>
-              </w:rPr>
-              <w:fldChar w:fldCharType="end"/>
-            </w:r>
-          </w:hyperlink>
-        </w:p>
-        <w:p>
-          <w:pPr>
-            <w:pStyle w:val="TOC2"/>
-            <w:tabs>
-              <w:tab w:val="right" w:leader="dot" w:pos="8540"/>
-            </w:tabs>
-            <w:rPr>
-              <w:noProof/>
-            </w:rPr>
-          </w:pPr>
-          <w:hyperlink w:anchor="_Toc411980886" w:history="1">
-            <w:r>
-              <w:rPr>
-                <w:rStyle w:val="Hyperlink"/>
-                <w:noProof/>
-              </w:rPr>
-              <w:t>Visualize the Data in Web Application</w:t>
-            </w:r>
-            <w:r>
-              <w:rPr>
-                <w:noProof/>
-                <w:webHidden/>
-              </w:rPr>
-              <w:tab/>
-            </w:r>
-            <w:r>
-              <w:rPr>
-                <w:noProof/>
-                <w:webHidden/>
-              </w:rPr>
-              <w:fldChar w:fldCharType="begin"/>
-            </w:r>
-            <w:r>
-              <w:rPr>
-                <w:noProof/>
-                <w:webHidden/>
-              </w:rPr>
-              <w:instrText xml:space="preserve"> PAGEREF _Toc411980886 \h </w:instrText>
-            </w:r>
-            <w:r>
-              <w:rPr>
-                <w:noProof/>
-                <w:webHidden/>
-              </w:rPr>
-            </w:r>
-            <w:r>
-              <w:rPr>
-                <w:noProof/>
-                <w:webHidden/>
-              </w:rPr>
-              <w:fldChar w:fldCharType="separate"/>
-            </w:r>
-            <w:r>
-              <w:rPr>
-                <w:noProof/>
-                <w:webHidden/>
-              </w:rPr>
-              <w:t>18</w:t>
-            </w:r>
-            <w:r>
-              <w:rPr>
-                <w:noProof/>
-                <w:webHidden/>
-              </w:rPr>
-              <w:fldChar w:fldCharType="end"/>
-            </w:r>
-          </w:hyperlink>
-        </w:p>
-        <w:p>
-          <w:pPr>
-            <w:pStyle w:val="TOC2"/>
-            <w:tabs>
-              <w:tab w:val="right" w:leader="dot" w:pos="8540"/>
-            </w:tabs>
-            <w:rPr>
-              <w:noProof/>
-            </w:rPr>
-          </w:pPr>
-          <w:hyperlink w:anchor="_Toc411980887" w:history="1">
-            <w:r>
-              <w:rPr>
-                <w:rStyle w:val="Hyperlink"/>
-                <w:noProof/>
-              </w:rPr>
-              <w:t>Setup and Install Environment</w:t>
-            </w:r>
-            <w:r>
-              <w:rPr>
-                <w:noProof/>
-                <w:webHidden/>
-              </w:rPr>
-              <w:tab/>
-            </w:r>
-            <w:r>
-              <w:rPr>
-                <w:noProof/>
-                <w:webHidden/>
-              </w:rPr>
-              <w:fldChar w:fldCharType="begin"/>
-            </w:r>
-            <w:r>
-              <w:rPr>
-                <w:noProof/>
-                <w:webHidden/>
-              </w:rPr>
-              <w:instrText xml:space="preserve"> PAGEREF _Toc411980887 \h </w:instrText>
-            </w:r>
-            <w:r>
-              <w:rPr>
-                <w:noProof/>
-                <w:webHidden/>
-              </w:rPr>
-            </w:r>
-            <w:r>
-              <w:rPr>
-                <w:noProof/>
-                <w:webHidden/>
-              </w:rPr>
-              <w:fldChar w:fldCharType="separate"/>
-            </w:r>
-            <w:r>
-              <w:rPr>
-                <w:noProof/>
-                <w:webHidden/>
-              </w:rPr>
-              <w:t>22</w:t>
-            </w:r>
-            <w:r>
-              <w:rPr>
-                <w:noProof/>
-                <w:webHidden/>
-              </w:rPr>
-              <w:fldChar w:fldCharType="end"/>
-            </w:r>
-          </w:hyperlink>
-        </w:p>
-        <w:p>
-          <w:pPr>
-            <w:pStyle w:val="TOC1"/>
-            <w:tabs>
-              <w:tab w:val="right" w:leader="dot" w:pos="8540"/>
-            </w:tabs>
-            <w:rPr>
-              <w:noProof/>
-            </w:rPr>
-          </w:pPr>
-          <w:hyperlink w:anchor="_Toc411980888" w:history="1">
-            <w:r>
-              <w:rPr>
-                <w:rStyle w:val="Hyperlink"/>
-                <w:noProof/>
-              </w:rPr>
-              <w:t>Limitation</w:t>
-            </w:r>
-            <w:r>
-              <w:rPr>
-                <w:noProof/>
-                <w:webHidden/>
-              </w:rPr>
-              <w:tab/>
-            </w:r>
-            <w:r>
-              <w:rPr>
-                <w:noProof/>
-                <w:webHidden/>
-              </w:rPr>
-              <w:fldChar w:fldCharType="begin"/>
-            </w:r>
-            <w:r>
-              <w:rPr>
-                <w:noProof/>
-                <w:webHidden/>
-              </w:rPr>
-              <w:instrText xml:space="preserve"> PAGEREF _Toc411980888 \h </w:instrText>
-            </w:r>
-            <w:r>
-              <w:rPr>
-                <w:noProof/>
-                <w:webHidden/>
-              </w:rPr>
-            </w:r>
-            <w:r>
-              <w:rPr>
-                <w:noProof/>
-                <w:webHidden/>
-              </w:rPr>
-              <w:fldChar w:fldCharType="separate"/>
-            </w:r>
-            <w:r>
-              <w:rPr>
-                <w:noProof/>
-                <w:webHidden/>
-              </w:rPr>
-              <w:t>23</w:t>
+              <w:t>24</w:t>
             </w:r>
             <w:r>
               <w:rPr>
@@ -3448,12 +3385,12 @@
       <w:pPr>
         <w:pStyle w:val="Heading1"/>
       </w:pPr>
-      <w:bookmarkStart w:id="0" w:name="_Toc411980863"/>
+      <w:bookmarkStart w:id="1" w:name="_Toc412012381"/>
       <w:r>
         <w:lastRenderedPageBreak/>
         <w:t>Research Overview</w:t>
       </w:r>
-      <w:bookmarkEnd w:id="0"/>
+      <w:bookmarkEnd w:id="1"/>
     </w:p>
     <w:p>
       <w:pPr>
@@ -3804,11 +3741,11 @@
       <w:pPr>
         <w:pStyle w:val="Heading1"/>
       </w:pPr>
-      <w:bookmarkStart w:id="1" w:name="_Toc411980864"/>
+      <w:bookmarkStart w:id="2" w:name="_Toc412012382"/>
       <w:r>
         <w:t>Application Data Collector</w:t>
       </w:r>
-      <w:bookmarkEnd w:id="1"/>
+      <w:bookmarkEnd w:id="2"/>
     </w:p>
     <w:p>
       <w:pPr>
@@ -4038,11 +3975,11 @@
           <w:tab w:val="left" w:pos="3270"/>
         </w:tabs>
       </w:pPr>
-      <w:bookmarkStart w:id="2" w:name="_Toc411980865"/>
+      <w:bookmarkStart w:id="3" w:name="_Toc412012383"/>
       <w:r>
         <w:t>Data Description</w:t>
       </w:r>
-      <w:bookmarkEnd w:id="2"/>
+      <w:bookmarkEnd w:id="3"/>
       <w:r>
         <w:tab/>
       </w:r>
@@ -5119,11 +5056,11 @@
       <w:pPr>
         <w:pStyle w:val="Heading2"/>
       </w:pPr>
-      <w:bookmarkStart w:id="3" w:name="_Toc411980866"/>
+      <w:bookmarkStart w:id="4" w:name="_Toc412012384"/>
       <w:r>
         <w:t>On Request Data</w:t>
       </w:r>
-      <w:bookmarkEnd w:id="3"/>
+      <w:bookmarkEnd w:id="4"/>
     </w:p>
     <w:p>
       <w:pPr>
@@ -5695,11 +5632,11 @@
         <w:pStyle w:val="Heading3"/>
         <w:jc w:val="both"/>
       </w:pPr>
-      <w:bookmarkStart w:id="4" w:name="_Toc411980867"/>
+      <w:bookmarkStart w:id="5" w:name="_Toc412012385"/>
       <w:r>
         <w:t>Simple Location Probe</w:t>
       </w:r>
-      <w:bookmarkEnd w:id="4"/>
+      <w:bookmarkEnd w:id="5"/>
     </w:p>
     <w:p>
       <w:pPr>
@@ -6326,11 +6263,11 @@
         <w:pStyle w:val="Heading3"/>
         <w:jc w:val="both"/>
       </w:pPr>
-      <w:bookmarkStart w:id="5" w:name="_Toc411980868"/>
+      <w:bookmarkStart w:id="6" w:name="_Toc412012386"/>
       <w:r>
         <w:t>Nearby Wi-Fi Probe</w:t>
       </w:r>
-      <w:bookmarkEnd w:id="5"/>
+      <w:bookmarkEnd w:id="6"/>
     </w:p>
     <w:p>
       <w:pPr>
@@ -6657,11 +6594,11 @@
         <w:pStyle w:val="Heading3"/>
         <w:jc w:val="both"/>
       </w:pPr>
-      <w:bookmarkStart w:id="6" w:name="_Toc411980869"/>
+      <w:bookmarkStart w:id="7" w:name="_Toc412012387"/>
       <w:r>
         <w:t>Nearby Bluetooth Probe</w:t>
       </w:r>
-      <w:bookmarkEnd w:id="6"/>
+      <w:bookmarkEnd w:id="7"/>
     </w:p>
     <w:p>
       <w:pPr>
@@ -6860,11 +6797,11 @@
         <w:pStyle w:val="Heading3"/>
         <w:jc w:val="both"/>
       </w:pPr>
-      <w:bookmarkStart w:id="7" w:name="_Toc411980870"/>
+      <w:bookmarkStart w:id="8" w:name="_Toc412012388"/>
       <w:r>
         <w:t>Battery Probe</w:t>
       </w:r>
-      <w:bookmarkEnd w:id="7"/>
+      <w:bookmarkEnd w:id="8"/>
     </w:p>
     <w:p>
       <w:pPr>
@@ -7609,11 +7546,11 @@
         <w:pStyle w:val="Heading2"/>
         <w:jc w:val="both"/>
       </w:pPr>
-      <w:bookmarkStart w:id="8" w:name="_Toc411980871"/>
+      <w:bookmarkStart w:id="9" w:name="_Toc412012389"/>
       <w:r>
         <w:t>Historical Data</w:t>
       </w:r>
-      <w:bookmarkEnd w:id="8"/>
+      <w:bookmarkEnd w:id="9"/>
     </w:p>
     <w:p>
       <w:pPr>
@@ -8355,11 +8292,11 @@
         <w:pStyle w:val="Heading3"/>
         <w:jc w:val="both"/>
       </w:pPr>
-      <w:bookmarkStart w:id="9" w:name="_Toc411980872"/>
+      <w:bookmarkStart w:id="10" w:name="_Toc412012390"/>
       <w:r>
         <w:t>Call Log Probe</w:t>
       </w:r>
-      <w:bookmarkEnd w:id="9"/>
+      <w:bookmarkEnd w:id="10"/>
     </w:p>
     <w:p>
       <w:pPr>
@@ -8523,11 +8460,11 @@
         <w:pStyle w:val="Heading3"/>
         <w:jc w:val="both"/>
       </w:pPr>
-      <w:bookmarkStart w:id="10" w:name="_Toc411980873"/>
+      <w:bookmarkStart w:id="11" w:name="_Toc412012391"/>
       <w:r>
         <w:t>Sms Log Probe</w:t>
       </w:r>
-      <w:bookmarkEnd w:id="10"/>
+      <w:bookmarkEnd w:id="11"/>
     </w:p>
     <w:p>
       <w:pPr>
@@ -8984,11 +8921,11 @@
         <w:pStyle w:val="Heading3"/>
         <w:jc w:val="both"/>
       </w:pPr>
-      <w:bookmarkStart w:id="11" w:name="_Toc411980874"/>
+      <w:bookmarkStart w:id="12" w:name="_Toc412012392"/>
       <w:r>
         <w:t>Installed Application probe</w:t>
       </w:r>
-      <w:bookmarkEnd w:id="11"/>
+      <w:bookmarkEnd w:id="12"/>
     </w:p>
     <w:p>
       <w:pPr>
@@ -9174,11 +9111,11 @@
         <w:pStyle w:val="Heading3"/>
         <w:jc w:val="both"/>
       </w:pPr>
-      <w:bookmarkStart w:id="12" w:name="_Toc411980875"/>
+      <w:bookmarkStart w:id="13" w:name="_Toc412012393"/>
       <w:r>
         <w:t>Hardware Info Probe</w:t>
       </w:r>
-      <w:bookmarkEnd w:id="12"/>
+      <w:bookmarkEnd w:id="13"/>
     </w:p>
     <w:p>
       <w:r>
@@ -9235,17 +9172,17 @@
         <w:pStyle w:val="Heading3"/>
         <w:jc w:val="both"/>
       </w:pPr>
-      <w:bookmarkStart w:id="13" w:name="_Toc411980876"/>
+      <w:bookmarkStart w:id="14" w:name="_Toc412012394"/>
       <w:r>
         <w:t xml:space="preserve">Bookmark </w:t>
       </w:r>
-      <w:bookmarkEnd w:id="13"/>
       <w:r>
         <w:t xml:space="preserve">and Log </w:t>
       </w:r>
       <w:r>
         <w:t>Search Probe</w:t>
       </w:r>
+      <w:bookmarkEnd w:id="14"/>
     </w:p>
     <w:p>
       <w:pPr>
@@ -9467,7 +9404,6 @@
           <w:szCs w:val="24"/>
         </w:rPr>
       </w:pPr>
-      <w:bookmarkStart w:id="14" w:name="_Toc411980878"/>
       <w:r>
         <w:rPr>
           <w:rFonts w:ascii="Times New Roman" w:hAnsi="Times New Roman" w:cs="Times New Roman"/>
@@ -9482,10 +9418,11 @@
         <w:pStyle w:val="Heading3"/>
         <w:jc w:val="both"/>
       </w:pPr>
+      <w:bookmarkStart w:id="15" w:name="_Toc412012395"/>
       <w:r>
         <w:t>Contact Probe</w:t>
       </w:r>
-      <w:bookmarkEnd w:id="14"/>
+      <w:bookmarkEnd w:id="15"/>
     </w:p>
     <w:p>
       <w:pPr>
@@ -9575,11 +9512,11 @@
         <w:pStyle w:val="Heading2"/>
         <w:jc w:val="both"/>
       </w:pPr>
-      <w:bookmarkStart w:id="15" w:name="_Toc411980879"/>
+      <w:bookmarkStart w:id="16" w:name="_Toc412012396"/>
       <w:r>
         <w:t>Continuous Data</w:t>
       </w:r>
-      <w:bookmarkEnd w:id="15"/>
+      <w:bookmarkEnd w:id="16"/>
     </w:p>
     <w:p>
       <w:pPr>
@@ -10670,11 +10607,11 @@
         <w:pStyle w:val="Heading3"/>
         <w:jc w:val="both"/>
       </w:pPr>
-      <w:bookmarkStart w:id="16" w:name="_Toc411980880"/>
+      <w:bookmarkStart w:id="17" w:name="_Toc412012397"/>
       <w:r>
         <w:t>Android Sensors Data</w:t>
       </w:r>
-      <w:bookmarkEnd w:id="16"/>
+      <w:bookmarkEnd w:id="17"/>
     </w:p>
     <w:p>
       <w:pPr>
@@ -10906,18 +10843,9 @@
         </w:rPr>
         <w:t xml:space="preserve">The details information about android sensors can be seen in Table 5. </w:t>
       </w:r>
-      <w:r>
-        <w:rPr>
-          <w:rFonts w:ascii="Times New Roman" w:hAnsi="Times New Roman" w:cs="Times New Roman"/>
-          <w:sz w:val="24"/>
-          <w:szCs w:val="24"/>
-        </w:rPr>
-        <w:br w:type="page"/>
-      </w:r>
-    </w:p>
-    <w:p>
-      <w:pPr>
-        <w:pStyle w:val="ListParagraph"/>
+    </w:p>
+    <w:p>
+      <w:pPr>
         <w:jc w:val="center"/>
         <w:rPr>
           <w:rFonts w:ascii="Times New Roman" w:hAnsi="Times New Roman" w:cs="Times New Roman"/>
@@ -10931,16 +10859,7 @@
           <w:sz w:val="24"/>
           <w:szCs w:val="24"/>
         </w:rPr>
-        <w:lastRenderedPageBreak/>
-        <w:t>Table 5</w:t>
-      </w:r>
-      <w:r>
-        <w:rPr>
-          <w:rFonts w:ascii="Times New Roman" w:hAnsi="Times New Roman" w:cs="Times New Roman"/>
-          <w:sz w:val="24"/>
-          <w:szCs w:val="24"/>
-        </w:rPr>
-        <w:t xml:space="preserve">. </w:t>
+        <w:t xml:space="preserve">Table 5. </w:t>
       </w:r>
       <w:r>
         <w:rPr>
@@ -12116,11 +12035,11 @@
         <w:pStyle w:val="Heading3"/>
         <w:jc w:val="both"/>
       </w:pPr>
-      <w:bookmarkStart w:id="17" w:name="_Toc411980881"/>
+      <w:bookmarkStart w:id="18" w:name="_Toc412012398"/>
       <w:r>
         <w:t>Running Application Probe</w:t>
       </w:r>
-      <w:bookmarkEnd w:id="17"/>
+      <w:bookmarkEnd w:id="18"/>
     </w:p>
     <w:p>
       <w:pPr>
@@ -12175,6 +12094,7 @@
           <w:sz w:val="20"/>
           <w:szCs w:val="20"/>
         </w:rPr>
+        <w:lastRenderedPageBreak/>
         <w:t>{"duration":6.143,"taskInfo":{"baseIntent":{"mAction":"android.intent.action.MAIN","mCategories":["android.intent.category.LAUNCHER"],"mComponent":{"mClass":"kr.ac.jnu.netsys.MainActivity","mPackage":"edu.mit.media.funf.wifiscanner"}, "mPackage":"edu.mit.media.funf.wifiscanner","mWindowMode":0},"id":30,"persistentId":30},"timestamp":1402725116.144}</w:t>
       </w:r>
     </w:p>
@@ -12206,7 +12126,6 @@
           <w:sz w:val="24"/>
           <w:szCs w:val="24"/>
         </w:rPr>
-        <w:lastRenderedPageBreak/>
         <w:t>We have information about the name of application package which is in current running also the time usage (duration).</w:t>
       </w:r>
     </w:p>
@@ -12216,11 +12135,11 @@
         <w:pStyle w:val="Heading3"/>
         <w:jc w:val="both"/>
       </w:pPr>
-      <w:bookmarkStart w:id="18" w:name="_Toc411980882"/>
+      <w:bookmarkStart w:id="19" w:name="_Toc412012399"/>
       <w:r>
         <w:t>Activity Probe</w:t>
       </w:r>
-      <w:bookmarkEnd w:id="18"/>
+      <w:bookmarkEnd w:id="19"/>
     </w:p>
     <w:p>
       <w:pPr>
@@ -12424,11 +12343,11 @@
         <w:pStyle w:val="Heading2"/>
         <w:jc w:val="both"/>
       </w:pPr>
-      <w:bookmarkStart w:id="19" w:name="_Toc411980883"/>
+      <w:bookmarkStart w:id="20" w:name="_Toc412012400"/>
       <w:r>
         <w:t>Data Summarization</w:t>
       </w:r>
-      <w:bookmarkEnd w:id="19"/>
+      <w:bookmarkEnd w:id="20"/>
       <w:r>
         <w:t xml:space="preserve"> </w:t>
       </w:r>
@@ -12496,7 +12415,23 @@
           <w:sz w:val="24"/>
           <w:szCs w:val="24"/>
         </w:rPr>
-        <w:t xml:space="preserve">. Extracted data contain 47 directories in </w:t>
+        <w:t xml:space="preserve">. </w:t>
+      </w:r>
+      <w:r>
+        <w:rPr>
+          <w:rFonts w:ascii="Times New Roman" w:hAnsi="Times New Roman" w:cs="Times New Roman"/>
+          <w:sz w:val="24"/>
+          <w:szCs w:val="24"/>
+        </w:rPr>
+        <w:t xml:space="preserve">The size of all of data after extracted is 28.7 GB. </w:t>
+      </w:r>
+      <w:r>
+        <w:rPr>
+          <w:rFonts w:ascii="Times New Roman" w:hAnsi="Times New Roman" w:cs="Times New Roman"/>
+          <w:sz w:val="24"/>
+          <w:szCs w:val="24"/>
+        </w:rPr>
+        <w:t xml:space="preserve">Extracted data contain 47 directories in </w:t>
       </w:r>
       <w:r>
         <w:rPr>
@@ -12520,7 +12455,16 @@
           <w:sz w:val="24"/>
           <w:szCs w:val="24"/>
         </w:rPr>
-        <w:t xml:space="preserve">We have tied to looking information about those data such as the size of data from each student and starting point also ending point of data recording. The result of data summarization which contain with name of directories, size, starting point, and ending point can be seen in Table </w:t>
+        <w:t xml:space="preserve">We have tied to looking information about those data such as the size of data from each student and starting point also ending point of data recording. The result </w:t>
+      </w:r>
+      <w:r>
+        <w:rPr>
+          <w:rFonts w:ascii="Times New Roman" w:hAnsi="Times New Roman" w:cs="Times New Roman"/>
+          <w:sz w:val="24"/>
+          <w:szCs w:val="24"/>
+        </w:rPr>
+        <w:lastRenderedPageBreak/>
+        <w:t xml:space="preserve">of data summarization which contain with name of directories, size, starting point, and ending point can be seen in Table </w:t>
       </w:r>
       <w:r>
         <w:rPr>
@@ -12530,35 +12474,6 @@
         </w:rPr>
         <w:t>6.</w:t>
       </w:r>
-    </w:p>
-    <w:p>
-      <w:pPr>
-        <w:rPr>
-          <w:rFonts w:ascii="Times New Roman" w:hAnsi="Times New Roman" w:cs="Times New Roman"/>
-          <w:sz w:val="24"/>
-          <w:szCs w:val="24"/>
-        </w:rPr>
-      </w:pPr>
-      <w:r>
-        <w:rPr>
-          <w:rFonts w:ascii="Times New Roman" w:hAnsi="Times New Roman" w:cs="Times New Roman"/>
-          <w:sz w:val="24"/>
-          <w:szCs w:val="24"/>
-        </w:rPr>
-        <w:br w:type="page"/>
-      </w:r>
-    </w:p>
-    <w:p>
-      <w:pPr>
-        <w:jc w:val="both"/>
-        <w:rPr>
-          <w:rFonts w:ascii="Times New Roman" w:hAnsi="Times New Roman" w:cs="Times New Roman"/>
-          <w:sz w:val="24"/>
-          <w:szCs w:val="24"/>
-        </w:rPr>
-      </w:pPr>
-      <w:bookmarkStart w:id="20" w:name="_GoBack"/>
-      <w:bookmarkEnd w:id="20"/>
     </w:p>
     <w:p>
       <w:pPr>
@@ -15833,6 +15748,7 @@
               <w:jc w:val="center"/>
             </w:pPr>
             <w:r>
+              <w:lastRenderedPageBreak/>
               <w:t>39.</w:t>
             </w:r>
           </w:p>
@@ -15916,7 +15832,6 @@
               <w:jc w:val="center"/>
             </w:pPr>
             <w:r>
-              <w:lastRenderedPageBreak/>
               <w:t>40.</w:t>
             </w:r>
           </w:p>
@@ -16576,7 +16491,7 @@
         <w:pStyle w:val="Heading1"/>
         <w:jc w:val="both"/>
       </w:pPr>
-      <w:bookmarkStart w:id="21" w:name="_Toc411980884"/>
+      <w:bookmarkStart w:id="21" w:name="_Toc412012401"/>
       <w:r>
         <w:t>Data Extraction</w:t>
       </w:r>
@@ -16798,7 +16713,7 @@
         <w:pStyle w:val="Heading1"/>
         <w:jc w:val="both"/>
       </w:pPr>
-      <w:bookmarkStart w:id="22" w:name="_Toc411980885"/>
+      <w:bookmarkStart w:id="22" w:name="_Toc412012402"/>
       <w:r>
         <w:lastRenderedPageBreak/>
         <w:t>Data Visualization</w:t>
@@ -16809,7 +16724,7 @@
       <w:pPr>
         <w:pStyle w:val="Heading2"/>
       </w:pPr>
-      <w:bookmarkStart w:id="23" w:name="_Toc411980886"/>
+      <w:bookmarkStart w:id="23" w:name="_Toc412012403"/>
       <w:r>
         <w:t>Visualize the Data in Web Application</w:t>
       </w:r>
@@ -17818,7 +17733,7 @@
       <w:pPr>
         <w:pStyle w:val="Heading2"/>
       </w:pPr>
-      <w:bookmarkStart w:id="24" w:name="_Toc411980887"/>
+      <w:bookmarkStart w:id="24" w:name="_Toc412012404"/>
       <w:r>
         <w:t xml:space="preserve">Setup </w:t>
       </w:r>
@@ -18532,9 +18447,12 @@
         <w:pStyle w:val="Heading1"/>
         <w:jc w:val="both"/>
       </w:pPr>
-      <w:bookmarkStart w:id="25" w:name="_Toc411980888"/>
+      <w:bookmarkStart w:id="25" w:name="_Toc412012405"/>
       <w:r>
         <w:t>Limitation</w:t>
+      </w:r>
+      <w:r>
+        <w:t>s</w:t>
       </w:r>
       <w:bookmarkEnd w:id="25"/>
     </w:p>
@@ -18556,7 +18474,23 @@
           <w:sz w:val="24"/>
           <w:szCs w:val="24"/>
         </w:rPr>
-        <w:t>Our application still need many of improvements, we have some of limitation in this application as follows:</w:t>
+        <w:t>Our application still need many of improvements, we have some of limitation</w:t>
+      </w:r>
+      <w:r>
+        <w:rPr>
+          <w:rFonts w:ascii="Times New Roman" w:hAnsi="Times New Roman" w:cs="Times New Roman"/>
+          <w:sz w:val="24"/>
+          <w:szCs w:val="24"/>
+        </w:rPr>
+        <w:t>s</w:t>
+      </w:r>
+      <w:r>
+        <w:rPr>
+          <w:rFonts w:ascii="Times New Roman" w:hAnsi="Times New Roman" w:cs="Times New Roman"/>
+          <w:sz w:val="24"/>
+          <w:szCs w:val="24"/>
+        </w:rPr>
+        <w:t xml:space="preserve"> in this application as follows:</w:t>
       </w:r>
     </w:p>
     <w:p>
@@ -18930,7 +18864,7 @@
         </mc:Choice>
         <mc:Fallback>
           <w:pict>
-            <v:line w14:anchorId="7C101D9D" id="Straight Connector 3" o:spid="_x0000_s1026" style="position:absolute;flip:y;z-index:251659264;visibility:visible;mso-wrap-style:square;mso-width-percent:0;mso-height-percent:0;mso-wrap-distance-left:9pt;mso-wrap-distance-top:0;mso-wrap-distance-right:9pt;mso-wrap-distance-bottom:0;mso-position-horizontal:left;mso-position-horizontal-relative:margin;mso-position-vertical:absolute;mso-position-vertical-relative:text;mso-width-percent:0;mso-height-percent:0;mso-width-relative:margin;mso-height-relative:margin" from="0,3.9pt" to="475.5pt,4.65pt" o:gfxdata="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" strokecolor="black [3213]" strokeweight="1.25pt">
+            <v:line w14:anchorId="2185A115" id="Straight Connector 3" o:spid="_x0000_s1026" style="position:absolute;flip:y;z-index:251659264;visibility:visible;mso-wrap-style:square;mso-width-percent:0;mso-height-percent:0;mso-wrap-distance-left:9pt;mso-wrap-distance-top:0;mso-wrap-distance-right:9pt;mso-wrap-distance-bottom:0;mso-position-horizontal:left;mso-position-horizontal-relative:margin;mso-position-vertical:absolute;mso-position-vertical-relative:text;mso-width-percent:0;mso-height-percent:0;mso-width-relative:margin;mso-height-relative:margin" from="0,3.9pt" to="475.5pt,4.65pt" o:gfxdata="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" strokecolor="black [3213]" strokeweight="1.25pt">
               <v:stroke linestyle="thinThin" joinstyle="miter"/>
               <w10:wrap anchorx="margin"/>
             </v:line>
@@ -21700,7 +21634,7 @@
 </file>
 
 <file path=customXml/itemProps1.xml><?xml version="1.0" encoding="utf-8"?>
-<ds:datastoreItem xmlns:ds="http://schemas.openxmlformats.org/officeDocument/2006/customXml" ds:itemID="{3745A73C-8E3D-4A5D-9458-CB8395709DCD}">
+<ds:datastoreItem xmlns:ds="http://schemas.openxmlformats.org/officeDocument/2006/customXml" ds:itemID="{0F645B28-584A-4BDB-9713-B4785FE2839D}">
   <ds:schemaRefs>
     <ds:schemaRef ds:uri="http://schemas.openxmlformats.org/officeDocument/2006/bibliography"/>
   </ds:schemaRefs>

</xml_diff>